<commit_message>
Update Requerimientos IEEE 2022 UdeC Docs.docx
</commit_message>
<xml_diff>
--- a/Documentos UdeC Docs/Requerimientos IEEE 2022 UdeC Docs.docx
+++ b/Documentos UdeC Docs/Requerimientos IEEE 2022 UdeC Docs.docx
@@ -63,15 +63,13 @@
         </w:numPr>
         <w:jc w:val="center"/>
       </w:pPr>
-      <w:proofErr w:type="spellStart"/>
       <w:r>
         <w:rPr>
           <w:b/>
           <w:bCs/>
         </w:rPr>
-        <w:t>Proposito</w:t>
-      </w:r>
-      <w:proofErr w:type="spellEnd"/>
+        <w:t>Propósito</w:t>
+      </w:r>
       <w:r>
         <w:rPr>
           <w:b/>
@@ -138,37 +136,27 @@
           <w:b/>
           <w:bCs/>
         </w:rPr>
-        <w:t xml:space="preserve">UdeC </w:t>
-      </w:r>
-      <w:proofErr w:type="spellStart"/>
-      <w:r>
-        <w:rPr>
-          <w:b/>
-          <w:bCs/>
-        </w:rPr>
-        <w:t>Docs</w:t>
-      </w:r>
-      <w:proofErr w:type="spellEnd"/>
-      <w:r>
-        <w:rPr>
-          <w:b/>
-          <w:bCs/>
-        </w:rPr>
-        <w:t xml:space="preserve">, </w:t>
+        <w:t xml:space="preserve">UdeC Docs, </w:t>
       </w:r>
       <w:r>
         <w:t xml:space="preserve">es el nombre que lleva el proyecto; es una aplicación web que tiene como objetivo ayudar a estudiantes, con los documentos que realizaron los estudiantes de la institución y </w:t>
       </w:r>
+      <w:r>
+        <w:t>que consideran</w:t>
+      </w:r>
+      <w:r>
+        <w:t xml:space="preserve"> que tienen el potencial de </w:t>
+      </w:r>
+      <w:r>
+        <w:t xml:space="preserve">apoyar y evolucionar en ideas </w:t>
+      </w:r>
       <w:proofErr w:type="gramStart"/>
       <w:r>
-        <w:t>que  consideran</w:t>
+        <w:t>de  otros</w:t>
       </w:r>
       <w:proofErr w:type="gramEnd"/>
       <w:r>
-        <w:t xml:space="preserve"> que tienen el potencial de </w:t>
-      </w:r>
-      <w:r>
-        <w:t>apoyar y evolucionar en ideas de  otros trabajos escritos, la meta que queremos lograr es que tenga una integración al sistema institucional, de modo que tenga el apoyo y conocimiento de los estudiantes.</w:t>
+        <w:t xml:space="preserve"> trabajos escritos, la meta que queremos lograr es que tenga una integración al sistema institucional, de modo que tenga el apoyo y conocimiento de los estudiantes.</w:t>
       </w:r>
     </w:p>
     <w:p>
@@ -931,7 +919,31 @@
               <w:rPr>
                 <w:rFonts w:eastAsia="Arial" w:cstheme="minorHAnsi"/>
               </w:rPr>
-              <w:t>Modelo- Vista – Controlador</w:t>
+              <w:t>Modelo</w:t>
+            </w:r>
+            <w:r>
+              <w:rPr>
+                <w:rFonts w:eastAsia="Arial" w:cstheme="minorHAnsi"/>
+              </w:rPr>
+              <w:t xml:space="preserve"> </w:t>
+            </w:r>
+            <w:r>
+              <w:rPr>
+                <w:rFonts w:eastAsia="Arial" w:cstheme="minorHAnsi"/>
+              </w:rPr>
+              <w:t xml:space="preserve">- Vista </w:t>
+            </w:r>
+            <w:r>
+              <w:rPr>
+                <w:rFonts w:eastAsia="Arial" w:cstheme="minorHAnsi"/>
+              </w:rPr>
+              <w:t>-</w:t>
+            </w:r>
+            <w:r>
+              <w:rPr>
+                <w:rFonts w:eastAsia="Arial" w:cstheme="minorHAnsi"/>
+              </w:rPr>
+              <w:t xml:space="preserve"> Controlador</w:t>
             </w:r>
           </w:p>
           <w:p>
@@ -1971,10 +1983,7 @@
               <w:t>U</w:t>
             </w:r>
             <w:r>
-              <w:t>suario</w:t>
-            </w:r>
-            <w:r>
-              <w:t xml:space="preserve"> </w:t>
+              <w:t xml:space="preserve">suario </w:t>
             </w:r>
           </w:p>
         </w:tc>
@@ -2179,10 +2188,7 @@
               <w:ind w:left="0"/>
             </w:pPr>
             <w:r>
-              <w:t>RF0</w:t>
-            </w:r>
-            <w:r>
-              <w:t>2</w:t>
+              <w:t>RF02</w:t>
             </w:r>
           </w:p>
         </w:tc>
@@ -2214,13 +2220,7 @@
               <w:ind w:left="0"/>
             </w:pPr>
             <w:r>
-              <w:t xml:space="preserve">Registro de </w:t>
-            </w:r>
-            <w:r>
-              <w:t>Usuario UdeC</w:t>
-            </w:r>
-            <w:r>
-              <w:t xml:space="preserve"> </w:t>
+              <w:t xml:space="preserve">Registro de Usuario UdeC </w:t>
             </w:r>
           </w:p>
         </w:tc>
@@ -2255,19 +2255,7 @@
               </w:rPr>
             </w:pPr>
             <w:r>
-              <w:t xml:space="preserve">El </w:t>
-            </w:r>
-            <w:r>
-              <w:t>Usuario UdeC</w:t>
-            </w:r>
-            <w:r>
-              <w:t xml:space="preserve"> debe proporcionar datos reales para su registro, en los que debe incluir nombre de usuario, correo electrónico</w:t>
-            </w:r>
-            <w:r>
-              <w:t xml:space="preserve"> de la universidad, código de estudiante</w:t>
-            </w:r>
-            <w:r>
-              <w:t xml:space="preserve"> y </w:t>
+              <w:t xml:space="preserve">El Usuario UdeC debe proporcionar datos reales para su registro, en los que debe incluir nombre de usuario, correo electrónico de la universidad, código de estudiante y </w:t>
             </w:r>
             <w:r>
               <w:rPr>
@@ -2308,19 +2296,7 @@
               </w:rPr>
             </w:pPr>
             <w:r>
-              <w:t xml:space="preserve">El sistema proporcionará una vista para realizar el registro de </w:t>
-            </w:r>
-            <w:r>
-              <w:t>estudiante</w:t>
-            </w:r>
-            <w:r>
-              <w:t xml:space="preserve"> donde haya que rellenar completamente el formulario de registro</w:t>
-            </w:r>
-            <w:r>
-              <w:t xml:space="preserve"> de estudiante</w:t>
-            </w:r>
-            <w:r>
-              <w:t xml:space="preserve">. </w:t>
+              <w:t xml:space="preserve">El sistema proporcionará una vista para realizar el registro de estudiante donde haya que rellenar completamente el formulario de registro de estudiante. </w:t>
             </w:r>
           </w:p>
         </w:tc>
@@ -2758,10 +2734,7 @@
               </w:rPr>
             </w:pPr>
             <w:r>
-              <w:t xml:space="preserve">El Usuario UdeC podrá </w:t>
-            </w:r>
-            <w:r>
-              <w:t>publicar los documentos de originados por y para la Universidad de Cundinamarca, al momento de publicar el documento se debe incluir: Nombre de Documento, Campo de Aprendizaje, Autores, Resumen y una colección de palabras claves.</w:t>
+              <w:t>El Usuario UdeC podrá publicar los documentos de originados por y para la Universidad de Cundinamarca, al momento de publicar el documento se debe incluir: Nombre de Documento, Campo de Aprendizaje, Autores, Resumen y una colección de palabras claves.</w:t>
             </w:r>
           </w:p>
         </w:tc>
@@ -2796,10 +2769,7 @@
               </w:rPr>
             </w:pPr>
             <w:r>
-              <w:t xml:space="preserve">El sistema permitirá </w:t>
-            </w:r>
-            <w:r>
-              <w:t>al Usuario UdeC por medio de una vista publicar los documentos que cree mediante un formulario donde se debe llenar todos los campos requeridos.</w:t>
+              <w:t>El sistema permitirá al Usuario UdeC por medio de una vista publicar los documentos que cree mediante un formulario donde se debe llenar todos los campos requeridos.</w:t>
             </w:r>
           </w:p>
         </w:tc>
@@ -2913,10 +2883,7 @@
               <w:ind w:left="0"/>
             </w:pPr>
             <w:r>
-              <w:t>RF0</w:t>
-            </w:r>
-            <w:r>
-              <w:t>5</w:t>
+              <w:t>RF05</w:t>
             </w:r>
           </w:p>
         </w:tc>
@@ -3174,16 +3141,7 @@
               <w:ind w:left="0"/>
             </w:pPr>
             <w:r>
-              <w:t xml:space="preserve">Gestor de </w:t>
-            </w:r>
-            <w:r>
-              <w:t>documentos</w:t>
-            </w:r>
-            <w:r>
-              <w:t xml:space="preserve"> </w:t>
-            </w:r>
-            <w:r>
-              <w:t>publicados</w:t>
+              <w:t>Gestor de documentos publicados</w:t>
             </w:r>
           </w:p>
         </w:tc>
@@ -3218,16 +3176,7 @@
               </w:rPr>
             </w:pPr>
             <w:r>
-              <w:t xml:space="preserve">El </w:t>
-            </w:r>
-            <w:r>
-              <w:t>U</w:t>
-            </w:r>
-            <w:r>
-              <w:t xml:space="preserve">suario UdeC podrá </w:t>
-            </w:r>
-            <w:r>
-              <w:t>borrar y editar la información que identifica cada documento.</w:t>
+              <w:t>El Usuario UdeC podrá borrar y editar la información que identifica cada documento.</w:t>
             </w:r>
           </w:p>
         </w:tc>
@@ -3262,10 +3211,7 @@
               </w:rPr>
             </w:pPr>
             <w:r>
-              <w:t>El sistema permitirá</w:t>
-            </w:r>
-            <w:r>
-              <w:t xml:space="preserve"> </w:t>
+              <w:t xml:space="preserve">El sistema permitirá </w:t>
             </w:r>
             <w:r>
               <w:t>al Usuario UdeC visualizar los documentos publicados desde la vista de su perfil, donde podrá seleccionar cada uno y se le permitirá</w:t>
@@ -3635,10 +3581,7 @@
               <w:ind w:left="0"/>
             </w:pPr>
             <w:r>
-              <w:t>RF0</w:t>
-            </w:r>
-            <w:r>
-              <w:t>8</w:t>
+              <w:t>RF08</w:t>
             </w:r>
           </w:p>
         </w:tc>
@@ -3705,10 +3648,7 @@
               </w:rPr>
             </w:pPr>
             <w:r>
-              <w:t xml:space="preserve">El usuario podrá </w:t>
-            </w:r>
-            <w:r>
-              <w:t>calificar el documento que ha consultado, en caso de una calificación positiva el usuario asignará un punto positivo lo que ayudará a posicionar en la lista de recomendación el documento, en caso de calificación negativa se asignará un punto negativo que afectará la posición en la lista de recomendación del documento.</w:t>
+              <w:t>El usuario podrá calificar el documento que ha consultado, en caso de una calificación positiva el usuario asignará un punto positivo lo que ayudará a posicionar en la lista de recomendación el documento, en caso de calificación negativa se asignará un punto negativo que afectará la posición en la lista de recomendación del documento.</w:t>
             </w:r>
           </w:p>
         </w:tc>
@@ -3740,10 +3680,7 @@
               <w:ind w:left="0"/>
             </w:pPr>
             <w:r>
-              <w:t xml:space="preserve">El sistema permitirá al usuario </w:t>
-            </w:r>
-            <w:r>
-              <w:t xml:space="preserve">calificar el documento mediante la asignación de un punto positivo o </w:t>
+              <w:t xml:space="preserve">El sistema permitirá al usuario calificar el documento mediante la asignación de un punto positivo o </w:t>
             </w:r>
             <w:r>
               <w:t xml:space="preserve">punto </w:t>
@@ -3801,28 +3738,7 @@
                     <w:rFonts w:ascii="Cambria Math" w:hAnsi="Cambria Math"/>
                     <w:lang w:val="en-US"/>
                   </w:rPr>
-                  <m:t>N</m:t>
-                </m:r>
-                <m:r>
-                  <w:rPr>
-                    <w:rFonts w:ascii="Cambria Math" w:hAnsi="Cambria Math"/>
-                    <w:lang w:val="en-US"/>
-                  </w:rPr>
-                  <m:t xml:space="preserve">=Puntos </m:t>
-                </m:r>
-                <m:r>
-                  <w:rPr>
-                    <w:rFonts w:ascii="Cambria Math" w:hAnsi="Cambria Math"/>
-                    <w:lang w:val="en-US"/>
-                  </w:rPr>
-                  <m:t>negativos</m:t>
-                </m:r>
-                <m:r>
-                  <w:rPr>
-                    <w:rFonts w:ascii="Cambria Math" w:hAnsi="Cambria Math"/>
-                    <w:lang w:val="en-US"/>
-                  </w:rPr>
-                  <m:t>&gt;1</m:t>
+                  <m:t>N=Puntos negativos&gt;1</m:t>
                 </m:r>
               </m:oMath>
             </m:oMathPara>
@@ -3852,14 +3768,7 @@
                     <w:rFonts w:ascii="Cambria Math" w:hAnsi="Cambria Math"/>
                     <w:lang w:val="en-US"/>
                   </w:rPr>
-                  <m:t>IR</m:t>
-                </m:r>
-                <m:r>
-                  <w:rPr>
-                    <w:rFonts w:ascii="Cambria Math" w:hAnsi="Cambria Math"/>
-                    <w:lang w:val="en-US"/>
-                  </w:rPr>
-                  <m:t>=</m:t>
+                  <m:t>IR=</m:t>
                 </m:r>
                 <m:f>
                   <m:fPr>
@@ -3944,14 +3853,7 @@
                         <w:rFonts w:ascii="Cambria Math" w:hAnsi="Cambria Math"/>
                         <w:lang w:val="en-US"/>
                       </w:rPr>
-                      <m:t>100</m:t>
-                    </m:r>
-                    <m:r>
-                      <w:rPr>
-                        <w:rFonts w:ascii="Cambria Math" w:hAnsi="Cambria Math"/>
-                        <w:lang w:val="en-US"/>
-                      </w:rPr>
-                      <m:t>N</m:t>
+                      <m:t>100N</m:t>
                     </m:r>
                   </m:den>
                 </m:f>
@@ -4081,6 +3983,9 @@
         <w:pStyle w:val="ListParagraph"/>
         <w:ind w:left="1410" w:hanging="330"/>
       </w:pPr>
+      <w:r>
+        <w:tab/>
+      </w:r>
     </w:p>
     <w:p>
       <w:pPr>
@@ -4127,10 +4032,7 @@
               <w:ind w:left="0"/>
             </w:pPr>
             <w:r>
-              <w:t>RF</w:t>
-            </w:r>
-            <w:r>
-              <w:t>09</w:t>
+              <w:t>RF09</w:t>
             </w:r>
           </w:p>
         </w:tc>
@@ -4196,11 +4098,9 @@
             <w:r>
               <w:t xml:space="preserve">El usuario podrá realizar búsquedas o usar filtros para realizar búsquedas más </w:t>
             </w:r>
-            <w:proofErr w:type="spellStart"/>
-            <w:r>
-              <w:t>especificas</w:t>
-            </w:r>
-            <w:proofErr w:type="spellEnd"/>
+            <w:r>
+              <w:t>específicas</w:t>
+            </w:r>
             <w:r>
               <w:t>.</w:t>
             </w:r>
@@ -4234,7 +4134,10 @@
               <w:ind w:left="0"/>
             </w:pPr>
             <w:r>
-              <w:t>El sistema debe permitir al usuario, usar una barra de búsqueda, o poder filtrar por algún criterio los archivos para facilitar el trabajo del estudiante</w:t>
+              <w:t xml:space="preserve">El sistema debe permitir al usuario, usar una barra de búsqueda, o poder filtrar por algún criterio los archivos para facilitar el trabajo </w:t>
+            </w:r>
+            <w:r>
+              <w:t>de encontrar documentos de interés, para esto se usará una colección de palabras claves.</w:t>
             </w:r>
           </w:p>
         </w:tc>
@@ -4312,12 +4215,6 @@
       <w:r>
         <w:tab/>
       </w:r>
-    </w:p>
-    <w:p>
-      <w:pPr>
-        <w:pStyle w:val="ListParagraph"/>
-        <w:ind w:left="1410" w:hanging="330"/>
-      </w:pPr>
     </w:p>
     <w:tbl>
       <w:tblPr>
@@ -4357,7 +4254,10 @@
               <w:ind w:left="0"/>
             </w:pPr>
             <w:r>
-              <w:t xml:space="preserve">RF01 </w:t>
+              <w:t>RF</w:t>
+            </w:r>
+            <w:r>
+              <w:t>10</w:t>
             </w:r>
           </w:p>
         </w:tc>
@@ -4389,7 +4289,7 @@
               <w:ind w:left="0"/>
             </w:pPr>
             <w:r>
-              <w:t xml:space="preserve">Autenticación de usuario </w:t>
+              <w:t xml:space="preserve">Citado </w:t>
             </w:r>
           </w:p>
         </w:tc>
@@ -4421,15 +4321,25 @@
               <w:ind w:left="0"/>
             </w:pPr>
             <w:r>
-              <w:t xml:space="preserve">El usuario debe proporcionar datos reales para su registro, elegir </w:t>
-            </w:r>
-            <w:proofErr w:type="spellStart"/>
-            <w:r>
-              <w:t>que</w:t>
-            </w:r>
-            <w:proofErr w:type="spellEnd"/>
-            <w:r>
-              <w:t xml:space="preserve"> tipo de usuario desea ser y completar el formulario en su totalidad</w:t>
+              <w:t xml:space="preserve">El usuario debe hacer el respectivo citado del documento que </w:t>
+            </w:r>
+            <w:r>
+              <w:t>está</w:t>
+            </w:r>
+            <w:r>
+              <w:t xml:space="preserve"> usando, </w:t>
+            </w:r>
+            <w:r>
+              <w:t xml:space="preserve">en caso de decidir </w:t>
+            </w:r>
+            <w:r>
+              <w:t>extraer información de este</w:t>
+            </w:r>
+            <w:r>
+              <w:t xml:space="preserve"> para su uso en otro documento</w:t>
+            </w:r>
+            <w:r>
+              <w:t>.</w:t>
             </w:r>
           </w:p>
         </w:tc>
@@ -4461,15 +4371,10 @@
               <w:ind w:left="0"/>
             </w:pPr>
             <w:r>
-              <w:t xml:space="preserve">El sistema le dará a elegir </w:t>
-            </w:r>
-            <w:proofErr w:type="spellStart"/>
-            <w:r>
-              <w:t>que</w:t>
-            </w:r>
-            <w:proofErr w:type="spellEnd"/>
-            <w:r>
-              <w:t xml:space="preserve"> tipo de usuario desea ser, el usuario, tendrá que completar los datos correcta y totalmente para un adecuado registro</w:t>
+              <w:t>El sistema podrá generar la respectiva línea para un correcto citado</w:t>
+            </w:r>
+            <w:r>
+              <w:t>, con un botón para copiar la referencia.</w:t>
             </w:r>
           </w:p>
         </w:tc>
@@ -4501,10 +4406,7 @@
               <w:ind w:left="0"/>
             </w:pPr>
             <w:r>
-              <w:t>RNF01</w:t>
-            </w:r>
-            <w:r>
-              <w:t>, RNF02, RNF04, RNF05</w:t>
+              <w:t>RNF01, RNF02, RNF05</w:t>
             </w:r>
           </w:p>
         </w:tc>
@@ -4558,7 +4460,6 @@
         <w:tc>
           <w:tcPr>
             <w:tcW w:w="3175" w:type="dxa"/>
-            <w:shd w:val="clear" w:color="auto" w:fill="E7E6E6" w:themeFill="background2"/>
           </w:tcPr>
           <w:p>
             <w:pPr>
@@ -4581,16 +4482,18 @@
               <w:ind w:left="0"/>
             </w:pPr>
             <w:r>
-              <w:t>RF02</w:t>
-            </w:r>
-          </w:p>
-        </w:tc>
-      </w:tr>
-      <w:tr>
-        <w:tc>
-          <w:tcPr>
-            <w:tcW w:w="3175" w:type="dxa"/>
-            <w:shd w:val="clear" w:color="auto" w:fill="E7E6E6" w:themeFill="background2"/>
+              <w:t>RF1</w:t>
+            </w:r>
+            <w:r>
+              <w:t>1</w:t>
+            </w:r>
+          </w:p>
+        </w:tc>
+      </w:tr>
+      <w:tr>
+        <w:tc>
+          <w:tcPr>
+            <w:tcW w:w="3175" w:type="dxa"/>
           </w:tcPr>
           <w:p>
             <w:pPr>
@@ -4613,16 +4516,18 @@
               <w:ind w:left="0"/>
             </w:pPr>
             <w:r>
-              <w:t>Autenticación de usuario</w:t>
-            </w:r>
-          </w:p>
-        </w:tc>
-      </w:tr>
-      <w:tr>
-        <w:tc>
-          <w:tcPr>
-            <w:tcW w:w="3175" w:type="dxa"/>
-            <w:shd w:val="clear" w:color="auto" w:fill="E7E6E6" w:themeFill="background2"/>
+              <w:t>Comentarios</w:t>
+            </w:r>
+            <w:r>
+              <w:t xml:space="preserve"> </w:t>
+            </w:r>
+          </w:p>
+        </w:tc>
+      </w:tr>
+      <w:tr>
+        <w:tc>
+          <w:tcPr>
+            <w:tcW w:w="3175" w:type="dxa"/>
           </w:tcPr>
           <w:p>
             <w:pPr>
@@ -4645,16 +4550,15 @@
               <w:ind w:left="0"/>
             </w:pPr>
             <w:r>
-              <w:t xml:space="preserve">El usuario debe identificarse frente al aplicativo web, por medio de su usuario y contraseña, para poder acceder </w:t>
-            </w:r>
-          </w:p>
-        </w:tc>
-      </w:tr>
-      <w:tr>
-        <w:tc>
-          <w:tcPr>
-            <w:tcW w:w="3175" w:type="dxa"/>
-            <w:shd w:val="clear" w:color="auto" w:fill="E7E6E6" w:themeFill="background2"/>
+              <w:t xml:space="preserve">El usuario podrá dejar uno o varios comentarios sobre un documento sin exceder el límite de 255 caracteres. </w:t>
+            </w:r>
+          </w:p>
+        </w:tc>
+      </w:tr>
+      <w:tr>
+        <w:tc>
+          <w:tcPr>
+            <w:tcW w:w="3175" w:type="dxa"/>
           </w:tcPr>
           <w:p>
             <w:pPr>
@@ -4677,16 +4581,18 @@
               <w:ind w:left="0"/>
             </w:pPr>
             <w:r>
-              <w:t xml:space="preserve">El sistema podrá ser utilizado, dependiendo que tipo de usuario sea, los privilegios cambian de un usuario a otro </w:t>
-            </w:r>
-          </w:p>
-        </w:tc>
-      </w:tr>
-      <w:tr>
-        <w:tc>
-          <w:tcPr>
-            <w:tcW w:w="3175" w:type="dxa"/>
-            <w:shd w:val="clear" w:color="auto" w:fill="E7E6E6" w:themeFill="background2"/>
+              <w:t>El sistema p</w:t>
+            </w:r>
+            <w:r>
+              <w:t xml:space="preserve">ermitirá al usuario agregar comentarios sobre un documento, los cuales se verán reflejados en la vista del documento para ser visualizados por otros usuarios. </w:t>
+            </w:r>
+          </w:p>
+        </w:tc>
+      </w:tr>
+      <w:tr>
+        <w:tc>
+          <w:tcPr>
+            <w:tcW w:w="3175" w:type="dxa"/>
           </w:tcPr>
           <w:p>
             <w:pPr>
@@ -4709,19 +4615,15 @@
               <w:ind w:left="0"/>
             </w:pPr>
             <w:r>
-              <w:t>RNF</w:t>
-            </w:r>
-            <w:r>
-              <w:t>01, RNF02, RNF05</w:t>
-            </w:r>
-          </w:p>
-        </w:tc>
-      </w:tr>
-      <w:tr>
-        <w:tc>
-          <w:tcPr>
-            <w:tcW w:w="3175" w:type="dxa"/>
-            <w:shd w:val="clear" w:color="auto" w:fill="E7E6E6" w:themeFill="background2"/>
+              <w:t>RNF01, RNF02, RNF05</w:t>
+            </w:r>
+          </w:p>
+        </w:tc>
+      </w:tr>
+      <w:tr>
+        <w:tc>
+          <w:tcPr>
+            <w:tcW w:w="3175" w:type="dxa"/>
           </w:tcPr>
           <w:p>
             <w:pPr>
@@ -4751,6 +4653,58 @@
       </w:tr>
     </w:tbl>
     <w:p/>
+    <w:p>
+      <w:pPr>
+        <w:pStyle w:val="ListParagraph"/>
+        <w:ind w:left="1410" w:hanging="330"/>
+      </w:pPr>
+    </w:p>
+    <w:p>
+      <w:pPr>
+        <w:pStyle w:val="ListParagraph"/>
+        <w:ind w:left="1410" w:hanging="330"/>
+      </w:pPr>
+    </w:p>
+    <w:p>
+      <w:pPr>
+        <w:pStyle w:val="ListParagraph"/>
+        <w:ind w:left="1410" w:hanging="330"/>
+      </w:pPr>
+    </w:p>
+    <w:p>
+      <w:pPr>
+        <w:pStyle w:val="ListParagraph"/>
+        <w:ind w:left="1410" w:hanging="330"/>
+      </w:pPr>
+    </w:p>
+    <w:p>
+      <w:pPr>
+        <w:pStyle w:val="ListParagraph"/>
+        <w:ind w:left="1410" w:hanging="330"/>
+      </w:pPr>
+    </w:p>
+    <w:p>
+      <w:pPr>
+        <w:pStyle w:val="ListParagraph"/>
+        <w:ind w:left="1410" w:hanging="330"/>
+      </w:pPr>
+    </w:p>
+    <w:p>
+      <w:pPr>
+        <w:pStyle w:val="ListParagraph"/>
+        <w:ind w:left="1410" w:hanging="330"/>
+      </w:pPr>
+      <w:r>
+        <w:lastRenderedPageBreak/>
+        <w:t xml:space="preserve">3.2 Requerimientos No funcionales </w:t>
+      </w:r>
+    </w:p>
+    <w:p>
+      <w:pPr>
+        <w:pStyle w:val="ListParagraph"/>
+        <w:ind w:left="1410" w:hanging="330"/>
+      </w:pPr>
+    </w:p>
     <w:tbl>
       <w:tblPr>
         <w:tblStyle w:val="TableGrid"/>
@@ -4766,7 +4720,14 @@
         <w:tc>
           <w:tcPr>
             <w:tcW w:w="3175" w:type="dxa"/>
-            <w:shd w:val="clear" w:color="auto" w:fill="E7E6E6" w:themeFill="background2"/>
+            <w:tcBorders>
+              <w:top w:val="single" w:sz="4" w:space="0" w:color="auto"/>
+              <w:left w:val="single" w:sz="4" w:space="0" w:color="auto"/>
+              <w:bottom w:val="single" w:sz="4" w:space="0" w:color="auto"/>
+              <w:right w:val="single" w:sz="4" w:space="0" w:color="auto"/>
+            </w:tcBorders>
+            <w:shd w:val="clear" w:color="auto" w:fill="E7E6E6" w:themeFill="background2"/>
+            <w:hideMark/>
           </w:tcPr>
           <w:p>
             <w:pPr>
@@ -4782,23 +4743,36 @@
         <w:tc>
           <w:tcPr>
             <w:tcW w:w="4243" w:type="dxa"/>
-          </w:tcPr>
-          <w:p>
-            <w:pPr>
-              <w:pStyle w:val="ListParagraph"/>
-              <w:ind w:left="0"/>
-            </w:pPr>
-            <w:r>
-              <w:t>RF03</w:t>
-            </w:r>
-          </w:p>
-        </w:tc>
-      </w:tr>
-      <w:tr>
-        <w:tc>
-          <w:tcPr>
-            <w:tcW w:w="3175" w:type="dxa"/>
-            <w:shd w:val="clear" w:color="auto" w:fill="E7E6E6" w:themeFill="background2"/>
+            <w:tcBorders>
+              <w:top w:val="single" w:sz="4" w:space="0" w:color="auto"/>
+              <w:left w:val="single" w:sz="4" w:space="0" w:color="auto"/>
+              <w:bottom w:val="single" w:sz="4" w:space="0" w:color="auto"/>
+              <w:right w:val="single" w:sz="4" w:space="0" w:color="auto"/>
+            </w:tcBorders>
+          </w:tcPr>
+          <w:p>
+            <w:pPr>
+              <w:pStyle w:val="ListParagraph"/>
+              <w:ind w:left="0"/>
+            </w:pPr>
+            <w:r>
+              <w:t>RNF01</w:t>
+            </w:r>
+          </w:p>
+        </w:tc>
+      </w:tr>
+      <w:tr>
+        <w:tc>
+          <w:tcPr>
+            <w:tcW w:w="3175" w:type="dxa"/>
+            <w:tcBorders>
+              <w:top w:val="single" w:sz="4" w:space="0" w:color="auto"/>
+              <w:left w:val="single" w:sz="4" w:space="0" w:color="auto"/>
+              <w:bottom w:val="single" w:sz="4" w:space="0" w:color="auto"/>
+              <w:right w:val="single" w:sz="4" w:space="0" w:color="auto"/>
+            </w:tcBorders>
+            <w:shd w:val="clear" w:color="auto" w:fill="E7E6E6" w:themeFill="background2"/>
+            <w:hideMark/>
           </w:tcPr>
           <w:p>
             <w:pPr>
@@ -4814,23 +4788,36 @@
         <w:tc>
           <w:tcPr>
             <w:tcW w:w="4243" w:type="dxa"/>
-          </w:tcPr>
-          <w:p>
-            <w:pPr>
-              <w:pStyle w:val="ListParagraph"/>
-              <w:ind w:left="0"/>
-            </w:pPr>
-            <w:r>
-              <w:t xml:space="preserve">Gestor de archivos </w:t>
-            </w:r>
-          </w:p>
-        </w:tc>
-      </w:tr>
-      <w:tr>
-        <w:tc>
-          <w:tcPr>
-            <w:tcW w:w="3175" w:type="dxa"/>
-            <w:shd w:val="clear" w:color="auto" w:fill="E7E6E6" w:themeFill="background2"/>
+            <w:tcBorders>
+              <w:top w:val="single" w:sz="4" w:space="0" w:color="auto"/>
+              <w:left w:val="single" w:sz="4" w:space="0" w:color="auto"/>
+              <w:bottom w:val="single" w:sz="4" w:space="0" w:color="auto"/>
+              <w:right w:val="single" w:sz="4" w:space="0" w:color="auto"/>
+            </w:tcBorders>
+          </w:tcPr>
+          <w:p>
+            <w:pPr>
+              <w:pStyle w:val="ListParagraph"/>
+              <w:ind w:left="0"/>
+            </w:pPr>
+            <w:r>
+              <w:t xml:space="preserve">Interfaz de usuario </w:t>
+            </w:r>
+          </w:p>
+        </w:tc>
+      </w:tr>
+      <w:tr>
+        <w:tc>
+          <w:tcPr>
+            <w:tcW w:w="3175" w:type="dxa"/>
+            <w:tcBorders>
+              <w:top w:val="single" w:sz="4" w:space="0" w:color="auto"/>
+              <w:left w:val="single" w:sz="4" w:space="0" w:color="auto"/>
+              <w:bottom w:val="single" w:sz="4" w:space="0" w:color="auto"/>
+              <w:right w:val="single" w:sz="4" w:space="0" w:color="auto"/>
+            </w:tcBorders>
+            <w:shd w:val="clear" w:color="auto" w:fill="E7E6E6" w:themeFill="background2"/>
+            <w:hideMark/>
           </w:tcPr>
           <w:p>
             <w:pPr>
@@ -4846,23 +4833,36 @@
         <w:tc>
           <w:tcPr>
             <w:tcW w:w="4243" w:type="dxa"/>
-          </w:tcPr>
-          <w:p>
-            <w:pPr>
-              <w:pStyle w:val="ListParagraph"/>
-              <w:ind w:left="0"/>
-            </w:pPr>
-            <w:r>
-              <w:t>El usuario UdeC podrá tener libertad acerca de los archivos que sube, y gestionar su almacenamiento y contenido</w:t>
-            </w:r>
-          </w:p>
-        </w:tc>
-      </w:tr>
-      <w:tr>
-        <w:tc>
-          <w:tcPr>
-            <w:tcW w:w="3175" w:type="dxa"/>
-            <w:shd w:val="clear" w:color="auto" w:fill="E7E6E6" w:themeFill="background2"/>
+            <w:tcBorders>
+              <w:top w:val="single" w:sz="4" w:space="0" w:color="auto"/>
+              <w:left w:val="single" w:sz="4" w:space="0" w:color="auto"/>
+              <w:bottom w:val="single" w:sz="4" w:space="0" w:color="auto"/>
+              <w:right w:val="single" w:sz="4" w:space="0" w:color="auto"/>
+            </w:tcBorders>
+          </w:tcPr>
+          <w:p>
+            <w:pPr>
+              <w:pStyle w:val="ListParagraph"/>
+              <w:ind w:left="0"/>
+            </w:pPr>
+            <w:r>
+              <w:t>El sistema ofrecerá una interfaz intuitiva para facilitar su manipulación por parte del usuario</w:t>
+            </w:r>
+          </w:p>
+        </w:tc>
+      </w:tr>
+      <w:tr>
+        <w:tc>
+          <w:tcPr>
+            <w:tcW w:w="3175" w:type="dxa"/>
+            <w:tcBorders>
+              <w:top w:val="single" w:sz="4" w:space="0" w:color="auto"/>
+              <w:left w:val="single" w:sz="4" w:space="0" w:color="auto"/>
+              <w:bottom w:val="single" w:sz="4" w:space="0" w:color="auto"/>
+              <w:right w:val="single" w:sz="4" w:space="0" w:color="auto"/>
+            </w:tcBorders>
+            <w:shd w:val="clear" w:color="auto" w:fill="E7E6E6" w:themeFill="background2"/>
+            <w:hideMark/>
           </w:tcPr>
           <w:p>
             <w:pPr>
@@ -4878,64 +4878,44 @@
         <w:tc>
           <w:tcPr>
             <w:tcW w:w="4243" w:type="dxa"/>
-          </w:tcPr>
-          <w:p>
-            <w:pPr>
-              <w:pStyle w:val="ListParagraph"/>
-              <w:ind w:left="0"/>
-            </w:pPr>
-            <w:r>
-              <w:t xml:space="preserve">El sistema permitirá agregar, editar, borrar y actualizar los archivos del usuario </w:t>
-            </w:r>
-          </w:p>
-        </w:tc>
-      </w:tr>
-      <w:tr>
-        <w:tc>
-          <w:tcPr>
-            <w:tcW w:w="3175" w:type="dxa"/>
-            <w:shd w:val="clear" w:color="auto" w:fill="E7E6E6" w:themeFill="background2"/>
-          </w:tcPr>
-          <w:p>
-            <w:pPr>
-              <w:pStyle w:val="ListParagraph"/>
-              <w:ind w:left="0"/>
-              <w:jc w:val="right"/>
-            </w:pPr>
-            <w:r>
-              <w:t xml:space="preserve">Requerimiento no funcional </w:t>
-            </w:r>
-          </w:p>
-        </w:tc>
-        <w:tc>
-          <w:tcPr>
-            <w:tcW w:w="4243" w:type="dxa"/>
-          </w:tcPr>
-          <w:p>
-            <w:pPr>
-              <w:pStyle w:val="ListParagraph"/>
-              <w:ind w:left="0"/>
-            </w:pPr>
-            <w:r>
-              <w:t>RNF01, RNF02, RNF03, RNF05</w:t>
-            </w:r>
-          </w:p>
-        </w:tc>
-      </w:tr>
-      <w:tr>
-        <w:tc>
-          <w:tcPr>
-            <w:tcW w:w="3175" w:type="dxa"/>
-            <w:shd w:val="clear" w:color="auto" w:fill="E7E6E6" w:themeFill="background2"/>
-          </w:tcPr>
-          <w:p>
-            <w:pPr>
-              <w:pStyle w:val="ListParagraph"/>
-              <w:ind w:left="0"/>
-              <w:jc w:val="right"/>
-            </w:pPr>
-            <w:r>
-              <w:lastRenderedPageBreak/>
+            <w:tcBorders>
+              <w:top w:val="single" w:sz="4" w:space="0" w:color="auto"/>
+              <w:left w:val="single" w:sz="4" w:space="0" w:color="auto"/>
+              <w:bottom w:val="single" w:sz="4" w:space="0" w:color="auto"/>
+              <w:right w:val="single" w:sz="4" w:space="0" w:color="auto"/>
+            </w:tcBorders>
+          </w:tcPr>
+          <w:p>
+            <w:pPr>
+              <w:pStyle w:val="ListParagraph"/>
+              <w:ind w:left="0"/>
+            </w:pPr>
+            <w:r>
+              <w:t xml:space="preserve">El sistema debe tener una interfaz intuitiva </w:t>
+            </w:r>
+          </w:p>
+        </w:tc>
+      </w:tr>
+      <w:tr>
+        <w:tc>
+          <w:tcPr>
+            <w:tcW w:w="3175" w:type="dxa"/>
+            <w:tcBorders>
+              <w:top w:val="single" w:sz="4" w:space="0" w:color="auto"/>
+              <w:left w:val="single" w:sz="4" w:space="0" w:color="auto"/>
+              <w:bottom w:val="single" w:sz="4" w:space="0" w:color="auto"/>
+              <w:right w:val="single" w:sz="4" w:space="0" w:color="auto"/>
+            </w:tcBorders>
+            <w:shd w:val="clear" w:color="auto" w:fill="E7E6E6" w:themeFill="background2"/>
+            <w:hideMark/>
+          </w:tcPr>
+          <w:p>
+            <w:pPr>
+              <w:pStyle w:val="ListParagraph"/>
+              <w:ind w:left="0"/>
+              <w:jc w:val="right"/>
+            </w:pPr>
+            <w:r>
               <w:t xml:space="preserve">Prioridad </w:t>
             </w:r>
           </w:p>
@@ -4943,20 +4923,31 @@
         <w:tc>
           <w:tcPr>
             <w:tcW w:w="4243" w:type="dxa"/>
-          </w:tcPr>
-          <w:p>
-            <w:pPr>
-              <w:pStyle w:val="ListParagraph"/>
-              <w:ind w:left="0"/>
-            </w:pPr>
-            <w:r>
-              <w:t>Media</w:t>
+            <w:tcBorders>
+              <w:top w:val="single" w:sz="4" w:space="0" w:color="auto"/>
+              <w:left w:val="single" w:sz="4" w:space="0" w:color="auto"/>
+              <w:bottom w:val="single" w:sz="4" w:space="0" w:color="auto"/>
+              <w:right w:val="single" w:sz="4" w:space="0" w:color="auto"/>
+            </w:tcBorders>
+          </w:tcPr>
+          <w:p>
+            <w:pPr>
+              <w:pStyle w:val="ListParagraph"/>
+              <w:ind w:left="0"/>
+            </w:pPr>
+            <w:r>
+              <w:t>Alta</w:t>
             </w:r>
           </w:p>
         </w:tc>
       </w:tr>
     </w:tbl>
-    <w:p/>
+    <w:p>
+      <w:pPr>
+        <w:pStyle w:val="ListParagraph"/>
+        <w:ind w:left="1410" w:hanging="330"/>
+      </w:pPr>
+    </w:p>
     <w:tbl>
       <w:tblPr>
         <w:tblStyle w:val="TableGrid"/>
@@ -4972,7 +4963,14 @@
         <w:tc>
           <w:tcPr>
             <w:tcW w:w="3175" w:type="dxa"/>
-            <w:shd w:val="clear" w:color="auto" w:fill="E7E6E6" w:themeFill="background2"/>
+            <w:tcBorders>
+              <w:top w:val="single" w:sz="4" w:space="0" w:color="auto"/>
+              <w:left w:val="single" w:sz="4" w:space="0" w:color="auto"/>
+              <w:bottom w:val="single" w:sz="4" w:space="0" w:color="auto"/>
+              <w:right w:val="single" w:sz="4" w:space="0" w:color="auto"/>
+            </w:tcBorders>
+            <w:shd w:val="clear" w:color="auto" w:fill="E7E6E6" w:themeFill="background2"/>
+            <w:hideMark/>
           </w:tcPr>
           <w:p>
             <w:pPr>
@@ -4988,23 +4986,36 @@
         <w:tc>
           <w:tcPr>
             <w:tcW w:w="4243" w:type="dxa"/>
-          </w:tcPr>
-          <w:p>
-            <w:pPr>
-              <w:pStyle w:val="ListParagraph"/>
-              <w:ind w:left="0"/>
-            </w:pPr>
-            <w:r>
-              <w:t>RF04</w:t>
-            </w:r>
-          </w:p>
-        </w:tc>
-      </w:tr>
-      <w:tr>
-        <w:tc>
-          <w:tcPr>
-            <w:tcW w:w="3175" w:type="dxa"/>
-            <w:shd w:val="clear" w:color="auto" w:fill="E7E6E6" w:themeFill="background2"/>
+            <w:tcBorders>
+              <w:top w:val="single" w:sz="4" w:space="0" w:color="auto"/>
+              <w:left w:val="single" w:sz="4" w:space="0" w:color="auto"/>
+              <w:bottom w:val="single" w:sz="4" w:space="0" w:color="auto"/>
+              <w:right w:val="single" w:sz="4" w:space="0" w:color="auto"/>
+            </w:tcBorders>
+          </w:tcPr>
+          <w:p>
+            <w:pPr>
+              <w:pStyle w:val="ListParagraph"/>
+              <w:ind w:left="0"/>
+            </w:pPr>
+            <w:r>
+              <w:t>RNF02</w:t>
+            </w:r>
+          </w:p>
+        </w:tc>
+      </w:tr>
+      <w:tr>
+        <w:tc>
+          <w:tcPr>
+            <w:tcW w:w="3175" w:type="dxa"/>
+            <w:tcBorders>
+              <w:top w:val="single" w:sz="4" w:space="0" w:color="auto"/>
+              <w:left w:val="single" w:sz="4" w:space="0" w:color="auto"/>
+              <w:bottom w:val="single" w:sz="4" w:space="0" w:color="auto"/>
+              <w:right w:val="single" w:sz="4" w:space="0" w:color="auto"/>
+            </w:tcBorders>
+            <w:shd w:val="clear" w:color="auto" w:fill="E7E6E6" w:themeFill="background2"/>
+            <w:hideMark/>
           </w:tcPr>
           <w:p>
             <w:pPr>
@@ -5020,23 +5031,36 @@
         <w:tc>
           <w:tcPr>
             <w:tcW w:w="4243" w:type="dxa"/>
-          </w:tcPr>
-          <w:p>
-            <w:pPr>
-              <w:pStyle w:val="ListParagraph"/>
-              <w:ind w:left="0"/>
-            </w:pPr>
-            <w:r>
-              <w:t>Visualizar archivos</w:t>
-            </w:r>
-          </w:p>
-        </w:tc>
-      </w:tr>
-      <w:tr>
-        <w:tc>
-          <w:tcPr>
-            <w:tcW w:w="3175" w:type="dxa"/>
-            <w:shd w:val="clear" w:color="auto" w:fill="E7E6E6" w:themeFill="background2"/>
+            <w:tcBorders>
+              <w:top w:val="single" w:sz="4" w:space="0" w:color="auto"/>
+              <w:left w:val="single" w:sz="4" w:space="0" w:color="auto"/>
+              <w:bottom w:val="single" w:sz="4" w:space="0" w:color="auto"/>
+              <w:right w:val="single" w:sz="4" w:space="0" w:color="auto"/>
+            </w:tcBorders>
+          </w:tcPr>
+          <w:p>
+            <w:pPr>
+              <w:pStyle w:val="ListParagraph"/>
+              <w:ind w:left="0"/>
+            </w:pPr>
+            <w:r>
+              <w:t>Concurrencia</w:t>
+            </w:r>
+          </w:p>
+        </w:tc>
+      </w:tr>
+      <w:tr>
+        <w:tc>
+          <w:tcPr>
+            <w:tcW w:w="3175" w:type="dxa"/>
+            <w:tcBorders>
+              <w:top w:val="single" w:sz="4" w:space="0" w:color="auto"/>
+              <w:left w:val="single" w:sz="4" w:space="0" w:color="auto"/>
+              <w:bottom w:val="single" w:sz="4" w:space="0" w:color="auto"/>
+              <w:right w:val="single" w:sz="4" w:space="0" w:color="auto"/>
+            </w:tcBorders>
+            <w:shd w:val="clear" w:color="auto" w:fill="E7E6E6" w:themeFill="background2"/>
+            <w:hideMark/>
           </w:tcPr>
           <w:p>
             <w:pPr>
@@ -5052,32 +5076,36 @@
         <w:tc>
           <w:tcPr>
             <w:tcW w:w="4243" w:type="dxa"/>
-          </w:tcPr>
-          <w:p>
-            <w:pPr>
-              <w:pStyle w:val="ListParagraph"/>
-              <w:ind w:left="0"/>
-            </w:pPr>
-            <w:r>
-              <w:t>El usuario estudiante podrá acceder</w:t>
-            </w:r>
-            <w:r>
-              <w:t xml:space="preserve"> (leer, descargar)</w:t>
-            </w:r>
-            <w:r>
-              <w:t xml:space="preserve"> a los archivos</w:t>
-            </w:r>
-            <w:r>
-              <w:t>.</w:t>
-            </w:r>
-          </w:p>
-        </w:tc>
-      </w:tr>
-      <w:tr>
-        <w:tc>
-          <w:tcPr>
-            <w:tcW w:w="3175" w:type="dxa"/>
-            <w:shd w:val="clear" w:color="auto" w:fill="E7E6E6" w:themeFill="background2"/>
+            <w:tcBorders>
+              <w:top w:val="single" w:sz="4" w:space="0" w:color="auto"/>
+              <w:left w:val="single" w:sz="4" w:space="0" w:color="auto"/>
+              <w:bottom w:val="single" w:sz="4" w:space="0" w:color="auto"/>
+              <w:right w:val="single" w:sz="4" w:space="0" w:color="auto"/>
+            </w:tcBorders>
+          </w:tcPr>
+          <w:p>
+            <w:pPr>
+              <w:pStyle w:val="ListParagraph"/>
+              <w:ind w:left="0"/>
+            </w:pPr>
+            <w:r>
+              <w:t xml:space="preserve">El sistema estará optimizado para poder tener varios usuarios conectados en simultaneo </w:t>
+            </w:r>
+          </w:p>
+        </w:tc>
+      </w:tr>
+      <w:tr>
+        <w:tc>
+          <w:tcPr>
+            <w:tcW w:w="3175" w:type="dxa"/>
+            <w:tcBorders>
+              <w:top w:val="single" w:sz="4" w:space="0" w:color="auto"/>
+              <w:left w:val="single" w:sz="4" w:space="0" w:color="auto"/>
+              <w:bottom w:val="single" w:sz="4" w:space="0" w:color="auto"/>
+              <w:right w:val="single" w:sz="4" w:space="0" w:color="auto"/>
+            </w:tcBorders>
+            <w:shd w:val="clear" w:color="auto" w:fill="E7E6E6" w:themeFill="background2"/>
+            <w:hideMark/>
           </w:tcPr>
           <w:p>
             <w:pPr>
@@ -5093,23 +5121,36 @@
         <w:tc>
           <w:tcPr>
             <w:tcW w:w="4243" w:type="dxa"/>
-          </w:tcPr>
-          <w:p>
-            <w:pPr>
-              <w:pStyle w:val="ListParagraph"/>
-              <w:ind w:left="0"/>
-            </w:pPr>
-            <w:r>
-              <w:t xml:space="preserve">El sistema debe permitir el acceso de los archivos al usuario </w:t>
-            </w:r>
-          </w:p>
-        </w:tc>
-      </w:tr>
-      <w:tr>
-        <w:tc>
-          <w:tcPr>
-            <w:tcW w:w="3175" w:type="dxa"/>
-            <w:shd w:val="clear" w:color="auto" w:fill="E7E6E6" w:themeFill="background2"/>
+            <w:tcBorders>
+              <w:top w:val="single" w:sz="4" w:space="0" w:color="auto"/>
+              <w:left w:val="single" w:sz="4" w:space="0" w:color="auto"/>
+              <w:bottom w:val="single" w:sz="4" w:space="0" w:color="auto"/>
+              <w:right w:val="single" w:sz="4" w:space="0" w:color="auto"/>
+            </w:tcBorders>
+          </w:tcPr>
+          <w:p>
+            <w:pPr>
+              <w:pStyle w:val="ListParagraph"/>
+              <w:ind w:left="0"/>
+            </w:pPr>
+            <w:r>
+              <w:t>El sistema debe estar optimizado para soportar concurrencia</w:t>
+            </w:r>
+          </w:p>
+        </w:tc>
+      </w:tr>
+      <w:tr>
+        <w:tc>
+          <w:tcPr>
+            <w:tcW w:w="3175" w:type="dxa"/>
+            <w:tcBorders>
+              <w:top w:val="single" w:sz="4" w:space="0" w:color="auto"/>
+              <w:left w:val="single" w:sz="4" w:space="0" w:color="auto"/>
+              <w:bottom w:val="single" w:sz="4" w:space="0" w:color="auto"/>
+              <w:right w:val="single" w:sz="4" w:space="0" w:color="auto"/>
+            </w:tcBorders>
+            <w:shd w:val="clear" w:color="auto" w:fill="E7E6E6" w:themeFill="background2"/>
+            <w:hideMark/>
           </w:tcPr>
           <w:p>
             <w:pPr>
@@ -5125,21 +5166,31 @@
         <w:tc>
           <w:tcPr>
             <w:tcW w:w="4243" w:type="dxa"/>
-          </w:tcPr>
-          <w:p>
-            <w:pPr>
-              <w:pStyle w:val="ListParagraph"/>
-              <w:ind w:left="0"/>
-            </w:pPr>
-            <w:r>
-              <w:t>Media</w:t>
+            <w:tcBorders>
+              <w:top w:val="single" w:sz="4" w:space="0" w:color="auto"/>
+              <w:left w:val="single" w:sz="4" w:space="0" w:color="auto"/>
+              <w:bottom w:val="single" w:sz="4" w:space="0" w:color="auto"/>
+              <w:right w:val="single" w:sz="4" w:space="0" w:color="auto"/>
+            </w:tcBorders>
+          </w:tcPr>
+          <w:p>
+            <w:pPr>
+              <w:pStyle w:val="ListParagraph"/>
+              <w:ind w:left="0"/>
+            </w:pPr>
+            <w:r>
+              <w:t xml:space="preserve">Alta </w:t>
             </w:r>
           </w:p>
         </w:tc>
       </w:tr>
     </w:tbl>
-    <w:p/>
-    <w:p/>
+    <w:p>
+      <w:pPr>
+        <w:pStyle w:val="ListParagraph"/>
+        <w:ind w:left="1410" w:hanging="330"/>
+      </w:pPr>
+    </w:p>
     <w:tbl>
       <w:tblPr>
         <w:tblStyle w:val="TableGrid"/>
@@ -5155,7 +5206,14 @@
         <w:tc>
           <w:tcPr>
             <w:tcW w:w="3175" w:type="dxa"/>
-            <w:shd w:val="clear" w:color="auto" w:fill="E7E6E6" w:themeFill="background2"/>
+            <w:tcBorders>
+              <w:top w:val="single" w:sz="4" w:space="0" w:color="auto"/>
+              <w:left w:val="single" w:sz="4" w:space="0" w:color="auto"/>
+              <w:bottom w:val="single" w:sz="4" w:space="0" w:color="auto"/>
+              <w:right w:val="single" w:sz="4" w:space="0" w:color="auto"/>
+            </w:tcBorders>
+            <w:shd w:val="clear" w:color="auto" w:fill="E7E6E6" w:themeFill="background2"/>
+            <w:hideMark/>
           </w:tcPr>
           <w:p>
             <w:pPr>
@@ -5171,23 +5229,36 @@
         <w:tc>
           <w:tcPr>
             <w:tcW w:w="4243" w:type="dxa"/>
-          </w:tcPr>
-          <w:p>
-            <w:pPr>
-              <w:pStyle w:val="ListParagraph"/>
-              <w:ind w:left="0"/>
-            </w:pPr>
-            <w:r>
-              <w:t>RF05</w:t>
-            </w:r>
-          </w:p>
-        </w:tc>
-      </w:tr>
-      <w:tr>
-        <w:tc>
-          <w:tcPr>
-            <w:tcW w:w="3175" w:type="dxa"/>
-            <w:shd w:val="clear" w:color="auto" w:fill="E7E6E6" w:themeFill="background2"/>
+            <w:tcBorders>
+              <w:top w:val="single" w:sz="4" w:space="0" w:color="auto"/>
+              <w:left w:val="single" w:sz="4" w:space="0" w:color="auto"/>
+              <w:bottom w:val="single" w:sz="4" w:space="0" w:color="auto"/>
+              <w:right w:val="single" w:sz="4" w:space="0" w:color="auto"/>
+            </w:tcBorders>
+          </w:tcPr>
+          <w:p>
+            <w:pPr>
+              <w:pStyle w:val="ListParagraph"/>
+              <w:ind w:left="0"/>
+            </w:pPr>
+            <w:r>
+              <w:t>RNF03</w:t>
+            </w:r>
+          </w:p>
+        </w:tc>
+      </w:tr>
+      <w:tr>
+        <w:tc>
+          <w:tcPr>
+            <w:tcW w:w="3175" w:type="dxa"/>
+            <w:tcBorders>
+              <w:top w:val="single" w:sz="4" w:space="0" w:color="auto"/>
+              <w:left w:val="single" w:sz="4" w:space="0" w:color="auto"/>
+              <w:bottom w:val="single" w:sz="4" w:space="0" w:color="auto"/>
+              <w:right w:val="single" w:sz="4" w:space="0" w:color="auto"/>
+            </w:tcBorders>
+            <w:shd w:val="clear" w:color="auto" w:fill="E7E6E6" w:themeFill="background2"/>
+            <w:hideMark/>
           </w:tcPr>
           <w:p>
             <w:pPr>
@@ -5203,23 +5274,36 @@
         <w:tc>
           <w:tcPr>
             <w:tcW w:w="4243" w:type="dxa"/>
-          </w:tcPr>
-          <w:p>
-            <w:pPr>
-              <w:pStyle w:val="ListParagraph"/>
-              <w:ind w:left="0"/>
-            </w:pPr>
-            <w:r>
-              <w:t xml:space="preserve">Búsqueda y filtros </w:t>
-            </w:r>
-          </w:p>
-        </w:tc>
-      </w:tr>
-      <w:tr>
-        <w:tc>
-          <w:tcPr>
-            <w:tcW w:w="3175" w:type="dxa"/>
-            <w:shd w:val="clear" w:color="auto" w:fill="E7E6E6" w:themeFill="background2"/>
+            <w:tcBorders>
+              <w:top w:val="single" w:sz="4" w:space="0" w:color="auto"/>
+              <w:left w:val="single" w:sz="4" w:space="0" w:color="auto"/>
+              <w:bottom w:val="single" w:sz="4" w:space="0" w:color="auto"/>
+              <w:right w:val="single" w:sz="4" w:space="0" w:color="auto"/>
+            </w:tcBorders>
+          </w:tcPr>
+          <w:p>
+            <w:pPr>
+              <w:pStyle w:val="ListParagraph"/>
+              <w:ind w:left="0"/>
+            </w:pPr>
+            <w:r>
+              <w:t>CRUD</w:t>
+            </w:r>
+          </w:p>
+        </w:tc>
+      </w:tr>
+      <w:tr>
+        <w:tc>
+          <w:tcPr>
+            <w:tcW w:w="3175" w:type="dxa"/>
+            <w:tcBorders>
+              <w:top w:val="single" w:sz="4" w:space="0" w:color="auto"/>
+              <w:left w:val="single" w:sz="4" w:space="0" w:color="auto"/>
+              <w:bottom w:val="single" w:sz="4" w:space="0" w:color="auto"/>
+              <w:right w:val="single" w:sz="4" w:space="0" w:color="auto"/>
+            </w:tcBorders>
+            <w:shd w:val="clear" w:color="auto" w:fill="E7E6E6" w:themeFill="background2"/>
+            <w:hideMark/>
           </w:tcPr>
           <w:p>
             <w:pPr>
@@ -5235,37 +5319,39 @@
         <w:tc>
           <w:tcPr>
             <w:tcW w:w="4243" w:type="dxa"/>
-          </w:tcPr>
-          <w:p>
-            <w:pPr>
-              <w:pStyle w:val="ListParagraph"/>
-              <w:ind w:left="0"/>
-            </w:pPr>
-            <w:r>
-              <w:t>El usuario podrá realizar búsquedas o usar filtros para realizar búsquedas m</w:t>
-            </w:r>
-            <w:r>
-              <w:t>á</w:t>
-            </w:r>
-            <w:r>
-              <w:t xml:space="preserve">s </w:t>
-            </w:r>
-            <w:proofErr w:type="spellStart"/>
-            <w:r>
-              <w:t>especificas</w:t>
-            </w:r>
-            <w:proofErr w:type="spellEnd"/>
-            <w:r>
-              <w:t>.</w:t>
-            </w:r>
-          </w:p>
-        </w:tc>
-      </w:tr>
-      <w:tr>
-        <w:tc>
-          <w:tcPr>
-            <w:tcW w:w="3175" w:type="dxa"/>
-            <w:shd w:val="clear" w:color="auto" w:fill="E7E6E6" w:themeFill="background2"/>
+            <w:tcBorders>
+              <w:top w:val="single" w:sz="4" w:space="0" w:color="auto"/>
+              <w:left w:val="single" w:sz="4" w:space="0" w:color="auto"/>
+              <w:bottom w:val="single" w:sz="4" w:space="0" w:color="auto"/>
+              <w:right w:val="single" w:sz="4" w:space="0" w:color="auto"/>
+            </w:tcBorders>
+          </w:tcPr>
+          <w:p>
+            <w:pPr>
+              <w:pStyle w:val="ListParagraph"/>
+              <w:ind w:left="0"/>
+            </w:pPr>
+            <w:r>
+              <w:t xml:space="preserve">El sistema ofrecerá una opción intuitiva a la hora de crear, </w:t>
+            </w:r>
+            <w:r>
+              <w:t>leer, actualizar o borrar.</w:t>
+            </w:r>
+          </w:p>
+        </w:tc>
+      </w:tr>
+      <w:tr>
+        <w:tc>
+          <w:tcPr>
+            <w:tcW w:w="3175" w:type="dxa"/>
+            <w:tcBorders>
+              <w:top w:val="single" w:sz="4" w:space="0" w:color="auto"/>
+              <w:left w:val="single" w:sz="4" w:space="0" w:color="auto"/>
+              <w:bottom w:val="single" w:sz="4" w:space="0" w:color="auto"/>
+              <w:right w:val="single" w:sz="4" w:space="0" w:color="auto"/>
+            </w:tcBorders>
+            <w:shd w:val="clear" w:color="auto" w:fill="E7E6E6" w:themeFill="background2"/>
+            <w:hideMark/>
           </w:tcPr>
           <w:p>
             <w:pPr>
@@ -5281,55 +5367,36 @@
         <w:tc>
           <w:tcPr>
             <w:tcW w:w="4243" w:type="dxa"/>
-          </w:tcPr>
-          <w:p>
-            <w:pPr>
-              <w:pStyle w:val="ListParagraph"/>
-              <w:ind w:left="0"/>
-            </w:pPr>
-            <w:r>
-              <w:t>El sistema debe permitir al usuario, usar una barra de búsqueda, o poder filtrar por algún criterio los archivos para facilitar el trabajo del estudiante</w:t>
-            </w:r>
-          </w:p>
-        </w:tc>
-      </w:tr>
-      <w:tr>
-        <w:tc>
-          <w:tcPr>
-            <w:tcW w:w="3175" w:type="dxa"/>
-            <w:shd w:val="clear" w:color="auto" w:fill="E7E6E6" w:themeFill="background2"/>
-          </w:tcPr>
-          <w:p>
-            <w:pPr>
-              <w:pStyle w:val="ListParagraph"/>
-              <w:ind w:left="0"/>
-              <w:jc w:val="right"/>
-            </w:pPr>
-            <w:r>
-              <w:t xml:space="preserve">Requerimiento no funcional </w:t>
-            </w:r>
-          </w:p>
-        </w:tc>
-        <w:tc>
-          <w:tcPr>
-            <w:tcW w:w="4243" w:type="dxa"/>
-          </w:tcPr>
-          <w:p>
-            <w:pPr>
-              <w:pStyle w:val="ListParagraph"/>
-              <w:ind w:left="0"/>
-            </w:pPr>
-            <w:r>
-              <w:t>RNF01, RNF02, RNF05</w:t>
-            </w:r>
-          </w:p>
-        </w:tc>
-      </w:tr>
-      <w:tr>
-        <w:tc>
-          <w:tcPr>
-            <w:tcW w:w="3175" w:type="dxa"/>
-            <w:shd w:val="clear" w:color="auto" w:fill="E7E6E6" w:themeFill="background2"/>
+            <w:tcBorders>
+              <w:top w:val="single" w:sz="4" w:space="0" w:color="auto"/>
+              <w:left w:val="single" w:sz="4" w:space="0" w:color="auto"/>
+              <w:bottom w:val="single" w:sz="4" w:space="0" w:color="auto"/>
+              <w:right w:val="single" w:sz="4" w:space="0" w:color="auto"/>
+            </w:tcBorders>
+          </w:tcPr>
+          <w:p>
+            <w:pPr>
+              <w:pStyle w:val="ListParagraph"/>
+              <w:ind w:left="0"/>
+            </w:pPr>
+            <w:r>
+              <w:t xml:space="preserve">El sistema debe tener un CRUD fácil de usar </w:t>
+            </w:r>
+          </w:p>
+        </w:tc>
+      </w:tr>
+      <w:tr>
+        <w:tc>
+          <w:tcPr>
+            <w:tcW w:w="3175" w:type="dxa"/>
+            <w:tcBorders>
+              <w:top w:val="single" w:sz="4" w:space="0" w:color="auto"/>
+              <w:left w:val="single" w:sz="4" w:space="0" w:color="auto"/>
+              <w:bottom w:val="single" w:sz="4" w:space="0" w:color="auto"/>
+              <w:right w:val="single" w:sz="4" w:space="0" w:color="auto"/>
+            </w:tcBorders>
+            <w:shd w:val="clear" w:color="auto" w:fill="E7E6E6" w:themeFill="background2"/>
+            <w:hideMark/>
           </w:tcPr>
           <w:p>
             <w:pPr>
@@ -5345,20 +5412,31 @@
         <w:tc>
           <w:tcPr>
             <w:tcW w:w="4243" w:type="dxa"/>
-          </w:tcPr>
-          <w:p>
-            <w:pPr>
-              <w:pStyle w:val="ListParagraph"/>
-              <w:ind w:left="0"/>
-            </w:pPr>
-            <w:r>
-              <w:t>Media</w:t>
+            <w:tcBorders>
+              <w:top w:val="single" w:sz="4" w:space="0" w:color="auto"/>
+              <w:left w:val="single" w:sz="4" w:space="0" w:color="auto"/>
+              <w:bottom w:val="single" w:sz="4" w:space="0" w:color="auto"/>
+              <w:right w:val="single" w:sz="4" w:space="0" w:color="auto"/>
+            </w:tcBorders>
+          </w:tcPr>
+          <w:p>
+            <w:pPr>
+              <w:pStyle w:val="ListParagraph"/>
+              <w:ind w:left="0"/>
+            </w:pPr>
+            <w:r>
+              <w:t xml:space="preserve">Alta </w:t>
             </w:r>
           </w:p>
         </w:tc>
       </w:tr>
     </w:tbl>
-    <w:p/>
+    <w:p>
+      <w:pPr>
+        <w:pStyle w:val="ListParagraph"/>
+        <w:ind w:left="1410" w:hanging="330"/>
+      </w:pPr>
+    </w:p>
     <w:tbl>
       <w:tblPr>
         <w:tblStyle w:val="TableGrid"/>
@@ -5374,430 +5452,6 @@
         <w:tc>
           <w:tcPr>
             <w:tcW w:w="3175" w:type="dxa"/>
-            <w:shd w:val="clear" w:color="auto" w:fill="E7E6E6" w:themeFill="background2"/>
-          </w:tcPr>
-          <w:p>
-            <w:pPr>
-              <w:pStyle w:val="ListParagraph"/>
-              <w:ind w:left="0"/>
-              <w:jc w:val="right"/>
-            </w:pPr>
-            <w:r>
-              <w:t xml:space="preserve">Identificación del requerimiento </w:t>
-            </w:r>
-          </w:p>
-        </w:tc>
-        <w:tc>
-          <w:tcPr>
-            <w:tcW w:w="4243" w:type="dxa"/>
-          </w:tcPr>
-          <w:p>
-            <w:pPr>
-              <w:pStyle w:val="ListParagraph"/>
-              <w:ind w:left="0"/>
-            </w:pPr>
-            <w:r>
-              <w:t>RF0</w:t>
-            </w:r>
-            <w:r>
-              <w:t>6</w:t>
-            </w:r>
-          </w:p>
-        </w:tc>
-      </w:tr>
-      <w:tr>
-        <w:tc>
-          <w:tcPr>
-            <w:tcW w:w="3175" w:type="dxa"/>
-            <w:shd w:val="clear" w:color="auto" w:fill="E7E6E6" w:themeFill="background2"/>
-          </w:tcPr>
-          <w:p>
-            <w:pPr>
-              <w:pStyle w:val="ListParagraph"/>
-              <w:ind w:left="0"/>
-              <w:jc w:val="right"/>
-            </w:pPr>
-            <w:r>
-              <w:t xml:space="preserve">Nombre del requerimiento </w:t>
-            </w:r>
-          </w:p>
-        </w:tc>
-        <w:tc>
-          <w:tcPr>
-            <w:tcW w:w="4243" w:type="dxa"/>
-          </w:tcPr>
-          <w:p>
-            <w:pPr>
-              <w:pStyle w:val="ListParagraph"/>
-              <w:ind w:left="0"/>
-            </w:pPr>
-            <w:r>
-              <w:t xml:space="preserve">Citado </w:t>
-            </w:r>
-          </w:p>
-        </w:tc>
-      </w:tr>
-      <w:tr>
-        <w:tc>
-          <w:tcPr>
-            <w:tcW w:w="3175" w:type="dxa"/>
-            <w:shd w:val="clear" w:color="auto" w:fill="E7E6E6" w:themeFill="background2"/>
-          </w:tcPr>
-          <w:p>
-            <w:pPr>
-              <w:pStyle w:val="ListParagraph"/>
-              <w:ind w:left="0"/>
-              <w:jc w:val="right"/>
-            </w:pPr>
-            <w:r>
-              <w:t>Características</w:t>
-            </w:r>
-          </w:p>
-        </w:tc>
-        <w:tc>
-          <w:tcPr>
-            <w:tcW w:w="4243" w:type="dxa"/>
-          </w:tcPr>
-          <w:p>
-            <w:pPr>
-              <w:pStyle w:val="ListParagraph"/>
-              <w:ind w:left="0"/>
-            </w:pPr>
-            <w:r>
-              <w:t xml:space="preserve">El usuario debe hacer el respectivo citado del documento que </w:t>
-            </w:r>
-            <w:proofErr w:type="spellStart"/>
-            <w:r>
-              <w:t>esta</w:t>
-            </w:r>
-            <w:proofErr w:type="spellEnd"/>
-            <w:r>
-              <w:t xml:space="preserve"> usando, y si decide extraer información de este.</w:t>
-            </w:r>
-          </w:p>
-        </w:tc>
-      </w:tr>
-      <w:tr>
-        <w:tc>
-          <w:tcPr>
-            <w:tcW w:w="3175" w:type="dxa"/>
-            <w:shd w:val="clear" w:color="auto" w:fill="E7E6E6" w:themeFill="background2"/>
-          </w:tcPr>
-          <w:p>
-            <w:pPr>
-              <w:pStyle w:val="ListParagraph"/>
-              <w:ind w:left="0"/>
-              <w:jc w:val="right"/>
-            </w:pPr>
-            <w:r>
-              <w:t>Descripción del requerimiento</w:t>
-            </w:r>
-          </w:p>
-        </w:tc>
-        <w:tc>
-          <w:tcPr>
-            <w:tcW w:w="4243" w:type="dxa"/>
-          </w:tcPr>
-          <w:p>
-            <w:pPr>
-              <w:pStyle w:val="ListParagraph"/>
-              <w:ind w:left="0"/>
-            </w:pPr>
-            <w:r>
-              <w:t xml:space="preserve">El sistema podrá generar la respectiva línea para un correcto citado </w:t>
-            </w:r>
-          </w:p>
-        </w:tc>
-      </w:tr>
-      <w:tr>
-        <w:tc>
-          <w:tcPr>
-            <w:tcW w:w="3175" w:type="dxa"/>
-            <w:shd w:val="clear" w:color="auto" w:fill="E7E6E6" w:themeFill="background2"/>
-          </w:tcPr>
-          <w:p>
-            <w:pPr>
-              <w:pStyle w:val="ListParagraph"/>
-              <w:ind w:left="0"/>
-              <w:jc w:val="right"/>
-            </w:pPr>
-            <w:r>
-              <w:t xml:space="preserve">Requerimiento no funcional </w:t>
-            </w:r>
-          </w:p>
-        </w:tc>
-        <w:tc>
-          <w:tcPr>
-            <w:tcW w:w="4243" w:type="dxa"/>
-          </w:tcPr>
-          <w:p>
-            <w:pPr>
-              <w:pStyle w:val="ListParagraph"/>
-              <w:ind w:left="0"/>
-            </w:pPr>
-            <w:r>
-              <w:t>RNF01, RNF02, RNF05</w:t>
-            </w:r>
-          </w:p>
-        </w:tc>
-      </w:tr>
-      <w:tr>
-        <w:tc>
-          <w:tcPr>
-            <w:tcW w:w="3175" w:type="dxa"/>
-            <w:shd w:val="clear" w:color="auto" w:fill="E7E6E6" w:themeFill="background2"/>
-          </w:tcPr>
-          <w:p>
-            <w:pPr>
-              <w:pStyle w:val="ListParagraph"/>
-              <w:ind w:left="0"/>
-              <w:jc w:val="right"/>
-            </w:pPr>
-            <w:r>
-              <w:t xml:space="preserve">Prioridad </w:t>
-            </w:r>
-          </w:p>
-        </w:tc>
-        <w:tc>
-          <w:tcPr>
-            <w:tcW w:w="4243" w:type="dxa"/>
-          </w:tcPr>
-          <w:p>
-            <w:pPr>
-              <w:pStyle w:val="ListParagraph"/>
-              <w:ind w:left="0"/>
-            </w:pPr>
-            <w:r>
-              <w:t xml:space="preserve">Alta </w:t>
-            </w:r>
-          </w:p>
-        </w:tc>
-      </w:tr>
-    </w:tbl>
-    <w:p/>
-    <w:tbl>
-      <w:tblPr>
-        <w:tblStyle w:val="TableGrid"/>
-        <w:tblW w:w="0" w:type="auto"/>
-        <w:tblInd w:w="1410" w:type="dxa"/>
-        <w:tblLook w:val="04A0" w:firstRow="1" w:lastRow="0" w:firstColumn="1" w:lastColumn="0" w:noHBand="0" w:noVBand="1"/>
-      </w:tblPr>
-      <w:tblGrid>
-        <w:gridCol w:w="3175"/>
-        <w:gridCol w:w="4243"/>
-      </w:tblGrid>
-      <w:tr>
-        <w:tc>
-          <w:tcPr>
-            <w:tcW w:w="3175" w:type="dxa"/>
-            <w:shd w:val="clear" w:color="auto" w:fill="E7E6E6" w:themeFill="background2"/>
-          </w:tcPr>
-          <w:p>
-            <w:pPr>
-              <w:pStyle w:val="ListParagraph"/>
-              <w:ind w:left="0"/>
-              <w:jc w:val="right"/>
-            </w:pPr>
-            <w:r>
-              <w:t xml:space="preserve">Identificación del requerimiento </w:t>
-            </w:r>
-          </w:p>
-        </w:tc>
-        <w:tc>
-          <w:tcPr>
-            <w:tcW w:w="4243" w:type="dxa"/>
-          </w:tcPr>
-          <w:p>
-            <w:pPr>
-              <w:pStyle w:val="ListParagraph"/>
-              <w:ind w:left="0"/>
-            </w:pPr>
-            <w:r>
-              <w:t>RF07</w:t>
-            </w:r>
-          </w:p>
-        </w:tc>
-      </w:tr>
-      <w:tr>
-        <w:tc>
-          <w:tcPr>
-            <w:tcW w:w="3175" w:type="dxa"/>
-            <w:shd w:val="clear" w:color="auto" w:fill="E7E6E6" w:themeFill="background2"/>
-          </w:tcPr>
-          <w:p>
-            <w:pPr>
-              <w:pStyle w:val="ListParagraph"/>
-              <w:ind w:left="0"/>
-              <w:jc w:val="right"/>
-            </w:pPr>
-            <w:r>
-              <w:t xml:space="preserve">Nombre del requerimiento </w:t>
-            </w:r>
-          </w:p>
-        </w:tc>
-        <w:tc>
-          <w:tcPr>
-            <w:tcW w:w="4243" w:type="dxa"/>
-          </w:tcPr>
-          <w:p>
-            <w:pPr>
-              <w:pStyle w:val="ListParagraph"/>
-              <w:ind w:left="0"/>
-            </w:pPr>
-            <w:r>
-              <w:t xml:space="preserve">Datos del documento </w:t>
-            </w:r>
-          </w:p>
-        </w:tc>
-      </w:tr>
-      <w:tr>
-        <w:tc>
-          <w:tcPr>
-            <w:tcW w:w="3175" w:type="dxa"/>
-            <w:shd w:val="clear" w:color="auto" w:fill="E7E6E6" w:themeFill="background2"/>
-          </w:tcPr>
-          <w:p>
-            <w:pPr>
-              <w:pStyle w:val="ListParagraph"/>
-              <w:ind w:left="0"/>
-              <w:jc w:val="right"/>
-            </w:pPr>
-            <w:r>
-              <w:t>Características</w:t>
-            </w:r>
-          </w:p>
-        </w:tc>
-        <w:tc>
-          <w:tcPr>
-            <w:tcW w:w="4243" w:type="dxa"/>
-          </w:tcPr>
-          <w:p>
-            <w:pPr>
-              <w:pStyle w:val="ListParagraph"/>
-              <w:ind w:left="0"/>
-            </w:pPr>
-            <w:r>
-              <w:t>El usuario debe especificar ciertos datos del documento para facilitar su clasificación y su referenciación.</w:t>
-            </w:r>
-          </w:p>
-        </w:tc>
-      </w:tr>
-      <w:tr>
-        <w:tc>
-          <w:tcPr>
-            <w:tcW w:w="3175" w:type="dxa"/>
-            <w:shd w:val="clear" w:color="auto" w:fill="E7E6E6" w:themeFill="background2"/>
-          </w:tcPr>
-          <w:p>
-            <w:pPr>
-              <w:pStyle w:val="ListParagraph"/>
-              <w:ind w:left="0"/>
-              <w:jc w:val="right"/>
-            </w:pPr>
-            <w:r>
-              <w:t>Descripción del requerimiento</w:t>
-            </w:r>
-          </w:p>
-        </w:tc>
-        <w:tc>
-          <w:tcPr>
-            <w:tcW w:w="4243" w:type="dxa"/>
-          </w:tcPr>
-          <w:p>
-            <w:pPr>
-              <w:pStyle w:val="ListParagraph"/>
-              <w:ind w:left="0"/>
-            </w:pPr>
-            <w:r>
-              <w:t xml:space="preserve">El sistema debe contar con la opción de poder </w:t>
-            </w:r>
-            <w:r>
-              <w:t xml:space="preserve">asignarle datos a los archivos que se sube </w:t>
-            </w:r>
-          </w:p>
-        </w:tc>
-      </w:tr>
-      <w:tr>
-        <w:tc>
-          <w:tcPr>
-            <w:tcW w:w="3175" w:type="dxa"/>
-            <w:shd w:val="clear" w:color="auto" w:fill="E7E6E6" w:themeFill="background2"/>
-          </w:tcPr>
-          <w:p>
-            <w:pPr>
-              <w:pStyle w:val="ListParagraph"/>
-              <w:ind w:left="0"/>
-              <w:jc w:val="right"/>
-            </w:pPr>
-            <w:r>
-              <w:t xml:space="preserve">Requerimiento no funcional </w:t>
-            </w:r>
-          </w:p>
-        </w:tc>
-        <w:tc>
-          <w:tcPr>
-            <w:tcW w:w="4243" w:type="dxa"/>
-          </w:tcPr>
-          <w:p>
-            <w:pPr>
-              <w:pStyle w:val="ListParagraph"/>
-              <w:ind w:left="0"/>
-            </w:pPr>
-            <w:r>
-              <w:t>RNF01, RNF02, RNF03, RNF05</w:t>
-            </w:r>
-          </w:p>
-        </w:tc>
-      </w:tr>
-      <w:tr>
-        <w:tc>
-          <w:tcPr>
-            <w:tcW w:w="3175" w:type="dxa"/>
-            <w:shd w:val="clear" w:color="auto" w:fill="E7E6E6" w:themeFill="background2"/>
-          </w:tcPr>
-          <w:p>
-            <w:pPr>
-              <w:pStyle w:val="ListParagraph"/>
-              <w:ind w:left="0"/>
-              <w:jc w:val="right"/>
-            </w:pPr>
-            <w:r>
-              <w:t xml:space="preserve">Prioridad </w:t>
-            </w:r>
-          </w:p>
-        </w:tc>
-        <w:tc>
-          <w:tcPr>
-            <w:tcW w:w="4243" w:type="dxa"/>
-          </w:tcPr>
-          <w:p>
-            <w:pPr>
-              <w:pStyle w:val="ListParagraph"/>
-              <w:ind w:left="0"/>
-            </w:pPr>
-            <w:r>
-              <w:t>Alta</w:t>
-            </w:r>
-          </w:p>
-        </w:tc>
-      </w:tr>
-    </w:tbl>
-    <w:p/>
-    <w:tbl>
-      <w:tblPr>
-        <w:tblStyle w:val="TableGrid"/>
-        <w:tblW w:w="0" w:type="auto"/>
-        <w:tblInd w:w="1410" w:type="dxa"/>
-        <w:tblLook w:val="04A0" w:firstRow="1" w:lastRow="0" w:firstColumn="1" w:lastColumn="0" w:noHBand="0" w:noVBand="1"/>
-      </w:tblPr>
-      <w:tblGrid>
-        <w:gridCol w:w="3175"/>
-        <w:gridCol w:w="4243"/>
-      </w:tblGrid>
-      <w:tr>
-        <w:tc>
-          <w:tcPr>
-            <w:tcW w:w="3175" w:type="dxa"/>
             <w:tcBorders>
               <w:top w:val="single" w:sz="4" w:space="0" w:color="auto"/>
               <w:left w:val="single" w:sz="4" w:space="0" w:color="auto"/>
@@ -5834,7 +5488,7 @@
               <w:ind w:left="0"/>
             </w:pPr>
             <w:r>
-              <w:t>RF08</w:t>
+              <w:t>RNF04</w:t>
             </w:r>
           </w:p>
         </w:tc>
@@ -5879,7 +5533,7 @@
               <w:ind w:left="0"/>
             </w:pPr>
             <w:r>
-              <w:t xml:space="preserve">Recomendación y comentarios </w:t>
+              <w:t xml:space="preserve">Clasificación de usuarios </w:t>
             </w:r>
           </w:p>
         </w:tc>
@@ -5904,1049 +5558,6 @@
               <w:jc w:val="right"/>
             </w:pPr>
             <w:r>
-              <w:t>Características</w:t>
-            </w:r>
-          </w:p>
-        </w:tc>
-        <w:tc>
-          <w:tcPr>
-            <w:tcW w:w="4243" w:type="dxa"/>
-            <w:tcBorders>
-              <w:top w:val="single" w:sz="4" w:space="0" w:color="auto"/>
-              <w:left w:val="single" w:sz="4" w:space="0" w:color="auto"/>
-              <w:bottom w:val="single" w:sz="4" w:space="0" w:color="auto"/>
-              <w:right w:val="single" w:sz="4" w:space="0" w:color="auto"/>
-            </w:tcBorders>
-          </w:tcPr>
-          <w:p>
-            <w:pPr>
-              <w:pStyle w:val="ListParagraph"/>
-              <w:ind w:left="0"/>
-            </w:pPr>
-            <w:r>
-              <w:t xml:space="preserve">El usuario podrá recomendar el documento para que pueda aparecer en primer lugar cuando se filtre esa categoría </w:t>
-            </w:r>
-          </w:p>
-        </w:tc>
-      </w:tr>
-      <w:tr>
-        <w:tc>
-          <w:tcPr>
-            <w:tcW w:w="3175" w:type="dxa"/>
-            <w:tcBorders>
-              <w:top w:val="single" w:sz="4" w:space="0" w:color="auto"/>
-              <w:left w:val="single" w:sz="4" w:space="0" w:color="auto"/>
-              <w:bottom w:val="single" w:sz="4" w:space="0" w:color="auto"/>
-              <w:right w:val="single" w:sz="4" w:space="0" w:color="auto"/>
-            </w:tcBorders>
-            <w:shd w:val="clear" w:color="auto" w:fill="E7E6E6" w:themeFill="background2"/>
-            <w:hideMark/>
-          </w:tcPr>
-          <w:p>
-            <w:pPr>
-              <w:pStyle w:val="ListParagraph"/>
-              <w:ind w:left="0"/>
-              <w:jc w:val="right"/>
-            </w:pPr>
-            <w:r>
-              <w:t>Descripción del requerimiento</w:t>
-            </w:r>
-          </w:p>
-        </w:tc>
-        <w:tc>
-          <w:tcPr>
-            <w:tcW w:w="4243" w:type="dxa"/>
-            <w:tcBorders>
-              <w:top w:val="single" w:sz="4" w:space="0" w:color="auto"/>
-              <w:left w:val="single" w:sz="4" w:space="0" w:color="auto"/>
-              <w:bottom w:val="single" w:sz="4" w:space="0" w:color="auto"/>
-              <w:right w:val="single" w:sz="4" w:space="0" w:color="auto"/>
-            </w:tcBorders>
-          </w:tcPr>
-          <w:p>
-            <w:pPr>
-              <w:pStyle w:val="ListParagraph"/>
-              <w:ind w:left="0"/>
-            </w:pPr>
-            <w:r>
-              <w:t xml:space="preserve">El sistema podrá contar con un botón para evidenciar que el archivo fue de agrado del usuario, y así escale en un ranking; del mismo modo podrá comentar el archivo para compartir una opinión </w:t>
-            </w:r>
-          </w:p>
-        </w:tc>
-      </w:tr>
-      <w:tr>
-        <w:tc>
-          <w:tcPr>
-            <w:tcW w:w="3175" w:type="dxa"/>
-            <w:tcBorders>
-              <w:top w:val="single" w:sz="4" w:space="0" w:color="auto"/>
-              <w:left w:val="single" w:sz="4" w:space="0" w:color="auto"/>
-              <w:bottom w:val="single" w:sz="4" w:space="0" w:color="auto"/>
-              <w:right w:val="single" w:sz="4" w:space="0" w:color="auto"/>
-            </w:tcBorders>
-            <w:shd w:val="clear" w:color="auto" w:fill="E7E6E6" w:themeFill="background2"/>
-            <w:hideMark/>
-          </w:tcPr>
-          <w:p>
-            <w:pPr>
-              <w:pStyle w:val="ListParagraph"/>
-              <w:ind w:left="0"/>
-              <w:jc w:val="right"/>
-            </w:pPr>
-            <w:r>
-              <w:t xml:space="preserve">Requerimiento no funcional </w:t>
-            </w:r>
-          </w:p>
-        </w:tc>
-        <w:tc>
-          <w:tcPr>
-            <w:tcW w:w="4243" w:type="dxa"/>
-            <w:tcBorders>
-              <w:top w:val="single" w:sz="4" w:space="0" w:color="auto"/>
-              <w:left w:val="single" w:sz="4" w:space="0" w:color="auto"/>
-              <w:bottom w:val="single" w:sz="4" w:space="0" w:color="auto"/>
-              <w:right w:val="single" w:sz="4" w:space="0" w:color="auto"/>
-            </w:tcBorders>
-          </w:tcPr>
-          <w:p>
-            <w:pPr>
-              <w:pStyle w:val="ListParagraph"/>
-              <w:ind w:left="0"/>
-            </w:pPr>
-            <w:r>
-              <w:t>RNF01, RNF02, RNF05</w:t>
-            </w:r>
-          </w:p>
-        </w:tc>
-      </w:tr>
-      <w:tr>
-        <w:tc>
-          <w:tcPr>
-            <w:tcW w:w="3175" w:type="dxa"/>
-            <w:tcBorders>
-              <w:top w:val="single" w:sz="4" w:space="0" w:color="auto"/>
-              <w:left w:val="single" w:sz="4" w:space="0" w:color="auto"/>
-              <w:bottom w:val="single" w:sz="4" w:space="0" w:color="auto"/>
-              <w:right w:val="single" w:sz="4" w:space="0" w:color="auto"/>
-            </w:tcBorders>
-            <w:shd w:val="clear" w:color="auto" w:fill="E7E6E6" w:themeFill="background2"/>
-            <w:hideMark/>
-          </w:tcPr>
-          <w:p>
-            <w:pPr>
-              <w:pStyle w:val="ListParagraph"/>
-              <w:ind w:left="0"/>
-              <w:jc w:val="right"/>
-            </w:pPr>
-            <w:r>
-              <w:t xml:space="preserve">Prioridad </w:t>
-            </w:r>
-          </w:p>
-        </w:tc>
-        <w:tc>
-          <w:tcPr>
-            <w:tcW w:w="4243" w:type="dxa"/>
-            <w:tcBorders>
-              <w:top w:val="single" w:sz="4" w:space="0" w:color="auto"/>
-              <w:left w:val="single" w:sz="4" w:space="0" w:color="auto"/>
-              <w:bottom w:val="single" w:sz="4" w:space="0" w:color="auto"/>
-              <w:right w:val="single" w:sz="4" w:space="0" w:color="auto"/>
-            </w:tcBorders>
-          </w:tcPr>
-          <w:p>
-            <w:pPr>
-              <w:pStyle w:val="ListParagraph"/>
-              <w:ind w:left="0"/>
-            </w:pPr>
-            <w:r>
-              <w:t>Baja</w:t>
-            </w:r>
-          </w:p>
-        </w:tc>
-      </w:tr>
-    </w:tbl>
-    <w:p/>
-    <w:p>
-      <w:pPr>
-        <w:pStyle w:val="ListParagraph"/>
-        <w:ind w:left="1410" w:hanging="330"/>
-      </w:pPr>
-    </w:p>
-    <w:p>
-      <w:pPr>
-        <w:pStyle w:val="ListParagraph"/>
-        <w:ind w:left="1410" w:hanging="330"/>
-      </w:pPr>
-    </w:p>
-    <w:p>
-      <w:pPr>
-        <w:pStyle w:val="ListParagraph"/>
-        <w:ind w:left="1410" w:hanging="330"/>
-      </w:pPr>
-      <w:r>
-        <w:t xml:space="preserve">3.2 Requerimientos No funcionales </w:t>
-      </w:r>
-    </w:p>
-    <w:p>
-      <w:pPr>
-        <w:pStyle w:val="ListParagraph"/>
-        <w:ind w:left="1410" w:hanging="330"/>
-      </w:pPr>
-    </w:p>
-    <w:tbl>
-      <w:tblPr>
-        <w:tblStyle w:val="TableGrid"/>
-        <w:tblW w:w="0" w:type="auto"/>
-        <w:tblInd w:w="1410" w:type="dxa"/>
-        <w:tblLook w:val="04A0" w:firstRow="1" w:lastRow="0" w:firstColumn="1" w:lastColumn="0" w:noHBand="0" w:noVBand="1"/>
-      </w:tblPr>
-      <w:tblGrid>
-        <w:gridCol w:w="3175"/>
-        <w:gridCol w:w="4243"/>
-      </w:tblGrid>
-      <w:tr>
-        <w:tc>
-          <w:tcPr>
-            <w:tcW w:w="3175" w:type="dxa"/>
-            <w:tcBorders>
-              <w:top w:val="single" w:sz="4" w:space="0" w:color="auto"/>
-              <w:left w:val="single" w:sz="4" w:space="0" w:color="auto"/>
-              <w:bottom w:val="single" w:sz="4" w:space="0" w:color="auto"/>
-              <w:right w:val="single" w:sz="4" w:space="0" w:color="auto"/>
-            </w:tcBorders>
-            <w:shd w:val="clear" w:color="auto" w:fill="E7E6E6" w:themeFill="background2"/>
-            <w:hideMark/>
-          </w:tcPr>
-          <w:p>
-            <w:pPr>
-              <w:pStyle w:val="ListParagraph"/>
-              <w:ind w:left="0"/>
-              <w:jc w:val="right"/>
-            </w:pPr>
-            <w:r>
-              <w:t xml:space="preserve">Identificación del requerimiento </w:t>
-            </w:r>
-          </w:p>
-        </w:tc>
-        <w:tc>
-          <w:tcPr>
-            <w:tcW w:w="4243" w:type="dxa"/>
-            <w:tcBorders>
-              <w:top w:val="single" w:sz="4" w:space="0" w:color="auto"/>
-              <w:left w:val="single" w:sz="4" w:space="0" w:color="auto"/>
-              <w:bottom w:val="single" w:sz="4" w:space="0" w:color="auto"/>
-              <w:right w:val="single" w:sz="4" w:space="0" w:color="auto"/>
-            </w:tcBorders>
-          </w:tcPr>
-          <w:p>
-            <w:pPr>
-              <w:pStyle w:val="ListParagraph"/>
-              <w:ind w:left="0"/>
-            </w:pPr>
-            <w:r>
-              <w:t>RNF01</w:t>
-            </w:r>
-          </w:p>
-        </w:tc>
-      </w:tr>
-      <w:tr>
-        <w:tc>
-          <w:tcPr>
-            <w:tcW w:w="3175" w:type="dxa"/>
-            <w:tcBorders>
-              <w:top w:val="single" w:sz="4" w:space="0" w:color="auto"/>
-              <w:left w:val="single" w:sz="4" w:space="0" w:color="auto"/>
-              <w:bottom w:val="single" w:sz="4" w:space="0" w:color="auto"/>
-              <w:right w:val="single" w:sz="4" w:space="0" w:color="auto"/>
-            </w:tcBorders>
-            <w:shd w:val="clear" w:color="auto" w:fill="E7E6E6" w:themeFill="background2"/>
-            <w:hideMark/>
-          </w:tcPr>
-          <w:p>
-            <w:pPr>
-              <w:pStyle w:val="ListParagraph"/>
-              <w:ind w:left="0"/>
-              <w:jc w:val="right"/>
-            </w:pPr>
-            <w:r>
-              <w:t xml:space="preserve">Nombre del requerimiento </w:t>
-            </w:r>
-          </w:p>
-        </w:tc>
-        <w:tc>
-          <w:tcPr>
-            <w:tcW w:w="4243" w:type="dxa"/>
-            <w:tcBorders>
-              <w:top w:val="single" w:sz="4" w:space="0" w:color="auto"/>
-              <w:left w:val="single" w:sz="4" w:space="0" w:color="auto"/>
-              <w:bottom w:val="single" w:sz="4" w:space="0" w:color="auto"/>
-              <w:right w:val="single" w:sz="4" w:space="0" w:color="auto"/>
-            </w:tcBorders>
-          </w:tcPr>
-          <w:p>
-            <w:pPr>
-              <w:pStyle w:val="ListParagraph"/>
-              <w:ind w:left="0"/>
-            </w:pPr>
-            <w:r>
-              <w:t xml:space="preserve">Interfaz de usuario </w:t>
-            </w:r>
-          </w:p>
-        </w:tc>
-      </w:tr>
-      <w:tr>
-        <w:tc>
-          <w:tcPr>
-            <w:tcW w:w="3175" w:type="dxa"/>
-            <w:tcBorders>
-              <w:top w:val="single" w:sz="4" w:space="0" w:color="auto"/>
-              <w:left w:val="single" w:sz="4" w:space="0" w:color="auto"/>
-              <w:bottom w:val="single" w:sz="4" w:space="0" w:color="auto"/>
-              <w:right w:val="single" w:sz="4" w:space="0" w:color="auto"/>
-            </w:tcBorders>
-            <w:shd w:val="clear" w:color="auto" w:fill="E7E6E6" w:themeFill="background2"/>
-            <w:hideMark/>
-          </w:tcPr>
-          <w:p>
-            <w:pPr>
-              <w:pStyle w:val="ListParagraph"/>
-              <w:ind w:left="0"/>
-              <w:jc w:val="right"/>
-            </w:pPr>
-            <w:r>
-              <w:t>Características</w:t>
-            </w:r>
-          </w:p>
-        </w:tc>
-        <w:tc>
-          <w:tcPr>
-            <w:tcW w:w="4243" w:type="dxa"/>
-            <w:tcBorders>
-              <w:top w:val="single" w:sz="4" w:space="0" w:color="auto"/>
-              <w:left w:val="single" w:sz="4" w:space="0" w:color="auto"/>
-              <w:bottom w:val="single" w:sz="4" w:space="0" w:color="auto"/>
-              <w:right w:val="single" w:sz="4" w:space="0" w:color="auto"/>
-            </w:tcBorders>
-          </w:tcPr>
-          <w:p>
-            <w:pPr>
-              <w:pStyle w:val="ListParagraph"/>
-              <w:ind w:left="0"/>
-            </w:pPr>
-            <w:r>
-              <w:t>El sistema ofrecerá una interfaz intuitiva para facilitar su manipulación por parte del usuario</w:t>
-            </w:r>
-          </w:p>
-        </w:tc>
-      </w:tr>
-      <w:tr>
-        <w:tc>
-          <w:tcPr>
-            <w:tcW w:w="3175" w:type="dxa"/>
-            <w:tcBorders>
-              <w:top w:val="single" w:sz="4" w:space="0" w:color="auto"/>
-              <w:left w:val="single" w:sz="4" w:space="0" w:color="auto"/>
-              <w:bottom w:val="single" w:sz="4" w:space="0" w:color="auto"/>
-              <w:right w:val="single" w:sz="4" w:space="0" w:color="auto"/>
-            </w:tcBorders>
-            <w:shd w:val="clear" w:color="auto" w:fill="E7E6E6" w:themeFill="background2"/>
-            <w:hideMark/>
-          </w:tcPr>
-          <w:p>
-            <w:pPr>
-              <w:pStyle w:val="ListParagraph"/>
-              <w:ind w:left="0"/>
-              <w:jc w:val="right"/>
-            </w:pPr>
-            <w:r>
-              <w:t>Descripción del requerimiento</w:t>
-            </w:r>
-          </w:p>
-        </w:tc>
-        <w:tc>
-          <w:tcPr>
-            <w:tcW w:w="4243" w:type="dxa"/>
-            <w:tcBorders>
-              <w:top w:val="single" w:sz="4" w:space="0" w:color="auto"/>
-              <w:left w:val="single" w:sz="4" w:space="0" w:color="auto"/>
-              <w:bottom w:val="single" w:sz="4" w:space="0" w:color="auto"/>
-              <w:right w:val="single" w:sz="4" w:space="0" w:color="auto"/>
-            </w:tcBorders>
-          </w:tcPr>
-          <w:p>
-            <w:pPr>
-              <w:pStyle w:val="ListParagraph"/>
-              <w:ind w:left="0"/>
-            </w:pPr>
-            <w:r>
-              <w:t xml:space="preserve">El sistema debe tener una interfaz intuitiva </w:t>
-            </w:r>
-          </w:p>
-        </w:tc>
-      </w:tr>
-      <w:tr>
-        <w:tc>
-          <w:tcPr>
-            <w:tcW w:w="3175" w:type="dxa"/>
-            <w:tcBorders>
-              <w:top w:val="single" w:sz="4" w:space="0" w:color="auto"/>
-              <w:left w:val="single" w:sz="4" w:space="0" w:color="auto"/>
-              <w:bottom w:val="single" w:sz="4" w:space="0" w:color="auto"/>
-              <w:right w:val="single" w:sz="4" w:space="0" w:color="auto"/>
-            </w:tcBorders>
-            <w:shd w:val="clear" w:color="auto" w:fill="E7E6E6" w:themeFill="background2"/>
-            <w:hideMark/>
-          </w:tcPr>
-          <w:p>
-            <w:pPr>
-              <w:pStyle w:val="ListParagraph"/>
-              <w:ind w:left="0"/>
-              <w:jc w:val="right"/>
-            </w:pPr>
-            <w:r>
-              <w:t xml:space="preserve">Prioridad </w:t>
-            </w:r>
-          </w:p>
-        </w:tc>
-        <w:tc>
-          <w:tcPr>
-            <w:tcW w:w="4243" w:type="dxa"/>
-            <w:tcBorders>
-              <w:top w:val="single" w:sz="4" w:space="0" w:color="auto"/>
-              <w:left w:val="single" w:sz="4" w:space="0" w:color="auto"/>
-              <w:bottom w:val="single" w:sz="4" w:space="0" w:color="auto"/>
-              <w:right w:val="single" w:sz="4" w:space="0" w:color="auto"/>
-            </w:tcBorders>
-          </w:tcPr>
-          <w:p>
-            <w:pPr>
-              <w:pStyle w:val="ListParagraph"/>
-              <w:ind w:left="0"/>
-            </w:pPr>
-            <w:r>
-              <w:t>Alta</w:t>
-            </w:r>
-          </w:p>
-        </w:tc>
-      </w:tr>
-    </w:tbl>
-    <w:p>
-      <w:pPr>
-        <w:pStyle w:val="ListParagraph"/>
-        <w:ind w:left="1410" w:hanging="330"/>
-      </w:pPr>
-    </w:p>
-    <w:tbl>
-      <w:tblPr>
-        <w:tblStyle w:val="TableGrid"/>
-        <w:tblW w:w="0" w:type="auto"/>
-        <w:tblInd w:w="1410" w:type="dxa"/>
-        <w:tblLook w:val="04A0" w:firstRow="1" w:lastRow="0" w:firstColumn="1" w:lastColumn="0" w:noHBand="0" w:noVBand="1"/>
-      </w:tblPr>
-      <w:tblGrid>
-        <w:gridCol w:w="3175"/>
-        <w:gridCol w:w="4243"/>
-      </w:tblGrid>
-      <w:tr>
-        <w:tc>
-          <w:tcPr>
-            <w:tcW w:w="3175" w:type="dxa"/>
-            <w:tcBorders>
-              <w:top w:val="single" w:sz="4" w:space="0" w:color="auto"/>
-              <w:left w:val="single" w:sz="4" w:space="0" w:color="auto"/>
-              <w:bottom w:val="single" w:sz="4" w:space="0" w:color="auto"/>
-              <w:right w:val="single" w:sz="4" w:space="0" w:color="auto"/>
-            </w:tcBorders>
-            <w:shd w:val="clear" w:color="auto" w:fill="E7E6E6" w:themeFill="background2"/>
-            <w:hideMark/>
-          </w:tcPr>
-          <w:p>
-            <w:pPr>
-              <w:pStyle w:val="ListParagraph"/>
-              <w:ind w:left="0"/>
-              <w:jc w:val="right"/>
-            </w:pPr>
-            <w:r>
-              <w:t xml:space="preserve">Identificación del requerimiento </w:t>
-            </w:r>
-          </w:p>
-        </w:tc>
-        <w:tc>
-          <w:tcPr>
-            <w:tcW w:w="4243" w:type="dxa"/>
-            <w:tcBorders>
-              <w:top w:val="single" w:sz="4" w:space="0" w:color="auto"/>
-              <w:left w:val="single" w:sz="4" w:space="0" w:color="auto"/>
-              <w:bottom w:val="single" w:sz="4" w:space="0" w:color="auto"/>
-              <w:right w:val="single" w:sz="4" w:space="0" w:color="auto"/>
-            </w:tcBorders>
-          </w:tcPr>
-          <w:p>
-            <w:pPr>
-              <w:pStyle w:val="ListParagraph"/>
-              <w:ind w:left="0"/>
-            </w:pPr>
-            <w:r>
-              <w:t>RNF02</w:t>
-            </w:r>
-          </w:p>
-        </w:tc>
-      </w:tr>
-      <w:tr>
-        <w:tc>
-          <w:tcPr>
-            <w:tcW w:w="3175" w:type="dxa"/>
-            <w:tcBorders>
-              <w:top w:val="single" w:sz="4" w:space="0" w:color="auto"/>
-              <w:left w:val="single" w:sz="4" w:space="0" w:color="auto"/>
-              <w:bottom w:val="single" w:sz="4" w:space="0" w:color="auto"/>
-              <w:right w:val="single" w:sz="4" w:space="0" w:color="auto"/>
-            </w:tcBorders>
-            <w:shd w:val="clear" w:color="auto" w:fill="E7E6E6" w:themeFill="background2"/>
-            <w:hideMark/>
-          </w:tcPr>
-          <w:p>
-            <w:pPr>
-              <w:pStyle w:val="ListParagraph"/>
-              <w:ind w:left="0"/>
-              <w:jc w:val="right"/>
-            </w:pPr>
-            <w:r>
-              <w:t xml:space="preserve">Nombre del requerimiento </w:t>
-            </w:r>
-          </w:p>
-        </w:tc>
-        <w:tc>
-          <w:tcPr>
-            <w:tcW w:w="4243" w:type="dxa"/>
-            <w:tcBorders>
-              <w:top w:val="single" w:sz="4" w:space="0" w:color="auto"/>
-              <w:left w:val="single" w:sz="4" w:space="0" w:color="auto"/>
-              <w:bottom w:val="single" w:sz="4" w:space="0" w:color="auto"/>
-              <w:right w:val="single" w:sz="4" w:space="0" w:color="auto"/>
-            </w:tcBorders>
-          </w:tcPr>
-          <w:p>
-            <w:pPr>
-              <w:pStyle w:val="ListParagraph"/>
-              <w:ind w:left="0"/>
-            </w:pPr>
-            <w:r>
-              <w:t>Concurrencia</w:t>
-            </w:r>
-          </w:p>
-        </w:tc>
-      </w:tr>
-      <w:tr>
-        <w:tc>
-          <w:tcPr>
-            <w:tcW w:w="3175" w:type="dxa"/>
-            <w:tcBorders>
-              <w:top w:val="single" w:sz="4" w:space="0" w:color="auto"/>
-              <w:left w:val="single" w:sz="4" w:space="0" w:color="auto"/>
-              <w:bottom w:val="single" w:sz="4" w:space="0" w:color="auto"/>
-              <w:right w:val="single" w:sz="4" w:space="0" w:color="auto"/>
-            </w:tcBorders>
-            <w:shd w:val="clear" w:color="auto" w:fill="E7E6E6" w:themeFill="background2"/>
-            <w:hideMark/>
-          </w:tcPr>
-          <w:p>
-            <w:pPr>
-              <w:pStyle w:val="ListParagraph"/>
-              <w:ind w:left="0"/>
-              <w:jc w:val="right"/>
-            </w:pPr>
-            <w:r>
-              <w:t>Características</w:t>
-            </w:r>
-          </w:p>
-        </w:tc>
-        <w:tc>
-          <w:tcPr>
-            <w:tcW w:w="4243" w:type="dxa"/>
-            <w:tcBorders>
-              <w:top w:val="single" w:sz="4" w:space="0" w:color="auto"/>
-              <w:left w:val="single" w:sz="4" w:space="0" w:color="auto"/>
-              <w:bottom w:val="single" w:sz="4" w:space="0" w:color="auto"/>
-              <w:right w:val="single" w:sz="4" w:space="0" w:color="auto"/>
-            </w:tcBorders>
-          </w:tcPr>
-          <w:p>
-            <w:pPr>
-              <w:pStyle w:val="ListParagraph"/>
-              <w:ind w:left="0"/>
-            </w:pPr>
-            <w:r>
-              <w:t xml:space="preserve">El sistema estará optimizado para poder tener varios usuarios conectados en simultaneo </w:t>
-            </w:r>
-          </w:p>
-        </w:tc>
-      </w:tr>
-      <w:tr>
-        <w:tc>
-          <w:tcPr>
-            <w:tcW w:w="3175" w:type="dxa"/>
-            <w:tcBorders>
-              <w:top w:val="single" w:sz="4" w:space="0" w:color="auto"/>
-              <w:left w:val="single" w:sz="4" w:space="0" w:color="auto"/>
-              <w:bottom w:val="single" w:sz="4" w:space="0" w:color="auto"/>
-              <w:right w:val="single" w:sz="4" w:space="0" w:color="auto"/>
-            </w:tcBorders>
-            <w:shd w:val="clear" w:color="auto" w:fill="E7E6E6" w:themeFill="background2"/>
-            <w:hideMark/>
-          </w:tcPr>
-          <w:p>
-            <w:pPr>
-              <w:pStyle w:val="ListParagraph"/>
-              <w:ind w:left="0"/>
-              <w:jc w:val="right"/>
-            </w:pPr>
-            <w:r>
-              <w:t>Descripción del requerimiento</w:t>
-            </w:r>
-          </w:p>
-        </w:tc>
-        <w:tc>
-          <w:tcPr>
-            <w:tcW w:w="4243" w:type="dxa"/>
-            <w:tcBorders>
-              <w:top w:val="single" w:sz="4" w:space="0" w:color="auto"/>
-              <w:left w:val="single" w:sz="4" w:space="0" w:color="auto"/>
-              <w:bottom w:val="single" w:sz="4" w:space="0" w:color="auto"/>
-              <w:right w:val="single" w:sz="4" w:space="0" w:color="auto"/>
-            </w:tcBorders>
-          </w:tcPr>
-          <w:p>
-            <w:pPr>
-              <w:pStyle w:val="ListParagraph"/>
-              <w:ind w:left="0"/>
-            </w:pPr>
-            <w:r>
-              <w:t>El sistema debe estar optimizado para soportar concurrencia</w:t>
-            </w:r>
-          </w:p>
-        </w:tc>
-      </w:tr>
-      <w:tr>
-        <w:tc>
-          <w:tcPr>
-            <w:tcW w:w="3175" w:type="dxa"/>
-            <w:tcBorders>
-              <w:top w:val="single" w:sz="4" w:space="0" w:color="auto"/>
-              <w:left w:val="single" w:sz="4" w:space="0" w:color="auto"/>
-              <w:bottom w:val="single" w:sz="4" w:space="0" w:color="auto"/>
-              <w:right w:val="single" w:sz="4" w:space="0" w:color="auto"/>
-            </w:tcBorders>
-            <w:shd w:val="clear" w:color="auto" w:fill="E7E6E6" w:themeFill="background2"/>
-            <w:hideMark/>
-          </w:tcPr>
-          <w:p>
-            <w:pPr>
-              <w:pStyle w:val="ListParagraph"/>
-              <w:ind w:left="0"/>
-              <w:jc w:val="right"/>
-            </w:pPr>
-            <w:r>
-              <w:t xml:space="preserve">Prioridad </w:t>
-            </w:r>
-          </w:p>
-        </w:tc>
-        <w:tc>
-          <w:tcPr>
-            <w:tcW w:w="4243" w:type="dxa"/>
-            <w:tcBorders>
-              <w:top w:val="single" w:sz="4" w:space="0" w:color="auto"/>
-              <w:left w:val="single" w:sz="4" w:space="0" w:color="auto"/>
-              <w:bottom w:val="single" w:sz="4" w:space="0" w:color="auto"/>
-              <w:right w:val="single" w:sz="4" w:space="0" w:color="auto"/>
-            </w:tcBorders>
-          </w:tcPr>
-          <w:p>
-            <w:pPr>
-              <w:pStyle w:val="ListParagraph"/>
-              <w:ind w:left="0"/>
-            </w:pPr>
-            <w:r>
-              <w:t xml:space="preserve">Alta </w:t>
-            </w:r>
-          </w:p>
-        </w:tc>
-      </w:tr>
-    </w:tbl>
-    <w:p>
-      <w:pPr>
-        <w:pStyle w:val="ListParagraph"/>
-        <w:ind w:left="1410" w:hanging="330"/>
-      </w:pPr>
-    </w:p>
-    <w:tbl>
-      <w:tblPr>
-        <w:tblStyle w:val="TableGrid"/>
-        <w:tblW w:w="0" w:type="auto"/>
-        <w:tblInd w:w="1410" w:type="dxa"/>
-        <w:tblLook w:val="04A0" w:firstRow="1" w:lastRow="0" w:firstColumn="1" w:lastColumn="0" w:noHBand="0" w:noVBand="1"/>
-      </w:tblPr>
-      <w:tblGrid>
-        <w:gridCol w:w="3175"/>
-        <w:gridCol w:w="4243"/>
-      </w:tblGrid>
-      <w:tr>
-        <w:tc>
-          <w:tcPr>
-            <w:tcW w:w="3175" w:type="dxa"/>
-            <w:tcBorders>
-              <w:top w:val="single" w:sz="4" w:space="0" w:color="auto"/>
-              <w:left w:val="single" w:sz="4" w:space="0" w:color="auto"/>
-              <w:bottom w:val="single" w:sz="4" w:space="0" w:color="auto"/>
-              <w:right w:val="single" w:sz="4" w:space="0" w:color="auto"/>
-            </w:tcBorders>
-            <w:shd w:val="clear" w:color="auto" w:fill="E7E6E6" w:themeFill="background2"/>
-            <w:hideMark/>
-          </w:tcPr>
-          <w:p>
-            <w:pPr>
-              <w:pStyle w:val="ListParagraph"/>
-              <w:ind w:left="0"/>
-              <w:jc w:val="right"/>
-            </w:pPr>
-            <w:r>
-              <w:t xml:space="preserve">Identificación del requerimiento </w:t>
-            </w:r>
-          </w:p>
-        </w:tc>
-        <w:tc>
-          <w:tcPr>
-            <w:tcW w:w="4243" w:type="dxa"/>
-            <w:tcBorders>
-              <w:top w:val="single" w:sz="4" w:space="0" w:color="auto"/>
-              <w:left w:val="single" w:sz="4" w:space="0" w:color="auto"/>
-              <w:bottom w:val="single" w:sz="4" w:space="0" w:color="auto"/>
-              <w:right w:val="single" w:sz="4" w:space="0" w:color="auto"/>
-            </w:tcBorders>
-          </w:tcPr>
-          <w:p>
-            <w:pPr>
-              <w:pStyle w:val="ListParagraph"/>
-              <w:ind w:left="0"/>
-            </w:pPr>
-            <w:r>
-              <w:t>RNF03</w:t>
-            </w:r>
-          </w:p>
-        </w:tc>
-      </w:tr>
-      <w:tr>
-        <w:tc>
-          <w:tcPr>
-            <w:tcW w:w="3175" w:type="dxa"/>
-            <w:tcBorders>
-              <w:top w:val="single" w:sz="4" w:space="0" w:color="auto"/>
-              <w:left w:val="single" w:sz="4" w:space="0" w:color="auto"/>
-              <w:bottom w:val="single" w:sz="4" w:space="0" w:color="auto"/>
-              <w:right w:val="single" w:sz="4" w:space="0" w:color="auto"/>
-            </w:tcBorders>
-            <w:shd w:val="clear" w:color="auto" w:fill="E7E6E6" w:themeFill="background2"/>
-            <w:hideMark/>
-          </w:tcPr>
-          <w:p>
-            <w:pPr>
-              <w:pStyle w:val="ListParagraph"/>
-              <w:ind w:left="0"/>
-              <w:jc w:val="right"/>
-            </w:pPr>
-            <w:r>
-              <w:t xml:space="preserve">Nombre del requerimiento </w:t>
-            </w:r>
-          </w:p>
-        </w:tc>
-        <w:tc>
-          <w:tcPr>
-            <w:tcW w:w="4243" w:type="dxa"/>
-            <w:tcBorders>
-              <w:top w:val="single" w:sz="4" w:space="0" w:color="auto"/>
-              <w:left w:val="single" w:sz="4" w:space="0" w:color="auto"/>
-              <w:bottom w:val="single" w:sz="4" w:space="0" w:color="auto"/>
-              <w:right w:val="single" w:sz="4" w:space="0" w:color="auto"/>
-            </w:tcBorders>
-          </w:tcPr>
-          <w:p>
-            <w:pPr>
-              <w:pStyle w:val="ListParagraph"/>
-              <w:ind w:left="0"/>
-            </w:pPr>
-            <w:r>
-              <w:t>CRUD</w:t>
-            </w:r>
-          </w:p>
-        </w:tc>
-      </w:tr>
-      <w:tr>
-        <w:tc>
-          <w:tcPr>
-            <w:tcW w:w="3175" w:type="dxa"/>
-            <w:tcBorders>
-              <w:top w:val="single" w:sz="4" w:space="0" w:color="auto"/>
-              <w:left w:val="single" w:sz="4" w:space="0" w:color="auto"/>
-              <w:bottom w:val="single" w:sz="4" w:space="0" w:color="auto"/>
-              <w:right w:val="single" w:sz="4" w:space="0" w:color="auto"/>
-            </w:tcBorders>
-            <w:shd w:val="clear" w:color="auto" w:fill="E7E6E6" w:themeFill="background2"/>
-            <w:hideMark/>
-          </w:tcPr>
-          <w:p>
-            <w:pPr>
-              <w:pStyle w:val="ListParagraph"/>
-              <w:ind w:left="0"/>
-              <w:jc w:val="right"/>
-            </w:pPr>
-            <w:r>
-              <w:t>Características</w:t>
-            </w:r>
-          </w:p>
-        </w:tc>
-        <w:tc>
-          <w:tcPr>
-            <w:tcW w:w="4243" w:type="dxa"/>
-            <w:tcBorders>
-              <w:top w:val="single" w:sz="4" w:space="0" w:color="auto"/>
-              <w:left w:val="single" w:sz="4" w:space="0" w:color="auto"/>
-              <w:bottom w:val="single" w:sz="4" w:space="0" w:color="auto"/>
-              <w:right w:val="single" w:sz="4" w:space="0" w:color="auto"/>
-            </w:tcBorders>
-          </w:tcPr>
-          <w:p>
-            <w:pPr>
-              <w:pStyle w:val="ListParagraph"/>
-              <w:ind w:left="0"/>
-            </w:pPr>
-            <w:r>
-              <w:t xml:space="preserve">El sistema ofrecerá una opción intuitiva a la hora de crear, </w:t>
-            </w:r>
-            <w:r>
-              <w:t>leer, actualizar o borrar.</w:t>
-            </w:r>
-          </w:p>
-        </w:tc>
-      </w:tr>
-      <w:tr>
-        <w:tc>
-          <w:tcPr>
-            <w:tcW w:w="3175" w:type="dxa"/>
-            <w:tcBorders>
-              <w:top w:val="single" w:sz="4" w:space="0" w:color="auto"/>
-              <w:left w:val="single" w:sz="4" w:space="0" w:color="auto"/>
-              <w:bottom w:val="single" w:sz="4" w:space="0" w:color="auto"/>
-              <w:right w:val="single" w:sz="4" w:space="0" w:color="auto"/>
-            </w:tcBorders>
-            <w:shd w:val="clear" w:color="auto" w:fill="E7E6E6" w:themeFill="background2"/>
-            <w:hideMark/>
-          </w:tcPr>
-          <w:p>
-            <w:pPr>
-              <w:pStyle w:val="ListParagraph"/>
-              <w:ind w:left="0"/>
-              <w:jc w:val="right"/>
-            </w:pPr>
-            <w:r>
-              <w:t>Descripción del requerimiento</w:t>
-            </w:r>
-          </w:p>
-        </w:tc>
-        <w:tc>
-          <w:tcPr>
-            <w:tcW w:w="4243" w:type="dxa"/>
-            <w:tcBorders>
-              <w:top w:val="single" w:sz="4" w:space="0" w:color="auto"/>
-              <w:left w:val="single" w:sz="4" w:space="0" w:color="auto"/>
-              <w:bottom w:val="single" w:sz="4" w:space="0" w:color="auto"/>
-              <w:right w:val="single" w:sz="4" w:space="0" w:color="auto"/>
-            </w:tcBorders>
-          </w:tcPr>
-          <w:p>
-            <w:pPr>
-              <w:pStyle w:val="ListParagraph"/>
-              <w:ind w:left="0"/>
-            </w:pPr>
-            <w:r>
-              <w:t xml:space="preserve">El sistema debe tener un CRUD fácil de usar </w:t>
-            </w:r>
-          </w:p>
-        </w:tc>
-      </w:tr>
-      <w:tr>
-        <w:tc>
-          <w:tcPr>
-            <w:tcW w:w="3175" w:type="dxa"/>
-            <w:tcBorders>
-              <w:top w:val="single" w:sz="4" w:space="0" w:color="auto"/>
-              <w:left w:val="single" w:sz="4" w:space="0" w:color="auto"/>
-              <w:bottom w:val="single" w:sz="4" w:space="0" w:color="auto"/>
-              <w:right w:val="single" w:sz="4" w:space="0" w:color="auto"/>
-            </w:tcBorders>
-            <w:shd w:val="clear" w:color="auto" w:fill="E7E6E6" w:themeFill="background2"/>
-            <w:hideMark/>
-          </w:tcPr>
-          <w:p>
-            <w:pPr>
-              <w:pStyle w:val="ListParagraph"/>
-              <w:ind w:left="0"/>
-              <w:jc w:val="right"/>
-            </w:pPr>
-            <w:r>
-              <w:t xml:space="preserve">Prioridad </w:t>
-            </w:r>
-          </w:p>
-        </w:tc>
-        <w:tc>
-          <w:tcPr>
-            <w:tcW w:w="4243" w:type="dxa"/>
-            <w:tcBorders>
-              <w:top w:val="single" w:sz="4" w:space="0" w:color="auto"/>
-              <w:left w:val="single" w:sz="4" w:space="0" w:color="auto"/>
-              <w:bottom w:val="single" w:sz="4" w:space="0" w:color="auto"/>
-              <w:right w:val="single" w:sz="4" w:space="0" w:color="auto"/>
-            </w:tcBorders>
-          </w:tcPr>
-          <w:p>
-            <w:pPr>
-              <w:pStyle w:val="ListParagraph"/>
-              <w:ind w:left="0"/>
-            </w:pPr>
-            <w:r>
-              <w:t xml:space="preserve">Alta </w:t>
-            </w:r>
-          </w:p>
-        </w:tc>
-      </w:tr>
-    </w:tbl>
-    <w:p>
-      <w:pPr>
-        <w:pStyle w:val="ListParagraph"/>
-        <w:ind w:left="1410" w:hanging="330"/>
-      </w:pPr>
-    </w:p>
-    <w:tbl>
-      <w:tblPr>
-        <w:tblStyle w:val="TableGrid"/>
-        <w:tblW w:w="0" w:type="auto"/>
-        <w:tblInd w:w="1410" w:type="dxa"/>
-        <w:tblLook w:val="04A0" w:firstRow="1" w:lastRow="0" w:firstColumn="1" w:lastColumn="0" w:noHBand="0" w:noVBand="1"/>
-      </w:tblPr>
-      <w:tblGrid>
-        <w:gridCol w:w="3175"/>
-        <w:gridCol w:w="4243"/>
-      </w:tblGrid>
-      <w:tr>
-        <w:tc>
-          <w:tcPr>
-            <w:tcW w:w="3175" w:type="dxa"/>
-            <w:tcBorders>
-              <w:top w:val="single" w:sz="4" w:space="0" w:color="auto"/>
-              <w:left w:val="single" w:sz="4" w:space="0" w:color="auto"/>
-              <w:bottom w:val="single" w:sz="4" w:space="0" w:color="auto"/>
-              <w:right w:val="single" w:sz="4" w:space="0" w:color="auto"/>
-            </w:tcBorders>
-            <w:shd w:val="clear" w:color="auto" w:fill="E7E6E6" w:themeFill="background2"/>
-            <w:hideMark/>
-          </w:tcPr>
-          <w:p>
-            <w:pPr>
-              <w:pStyle w:val="ListParagraph"/>
-              <w:ind w:left="0"/>
-              <w:jc w:val="right"/>
-            </w:pPr>
-            <w:r>
-              <w:t xml:space="preserve">Identificación del requerimiento </w:t>
-            </w:r>
-          </w:p>
-        </w:tc>
-        <w:tc>
-          <w:tcPr>
-            <w:tcW w:w="4243" w:type="dxa"/>
-            <w:tcBorders>
-              <w:top w:val="single" w:sz="4" w:space="0" w:color="auto"/>
-              <w:left w:val="single" w:sz="4" w:space="0" w:color="auto"/>
-              <w:bottom w:val="single" w:sz="4" w:space="0" w:color="auto"/>
-              <w:right w:val="single" w:sz="4" w:space="0" w:color="auto"/>
-            </w:tcBorders>
-          </w:tcPr>
-          <w:p>
-            <w:pPr>
-              <w:pStyle w:val="ListParagraph"/>
-              <w:ind w:left="0"/>
-            </w:pPr>
-            <w:r>
-              <w:t>RNF04</w:t>
-            </w:r>
-          </w:p>
-        </w:tc>
-      </w:tr>
-      <w:tr>
-        <w:tc>
-          <w:tcPr>
-            <w:tcW w:w="3175" w:type="dxa"/>
-            <w:tcBorders>
-              <w:top w:val="single" w:sz="4" w:space="0" w:color="auto"/>
-              <w:left w:val="single" w:sz="4" w:space="0" w:color="auto"/>
-              <w:bottom w:val="single" w:sz="4" w:space="0" w:color="auto"/>
-              <w:right w:val="single" w:sz="4" w:space="0" w:color="auto"/>
-            </w:tcBorders>
-            <w:shd w:val="clear" w:color="auto" w:fill="E7E6E6" w:themeFill="background2"/>
-            <w:hideMark/>
-          </w:tcPr>
-          <w:p>
-            <w:pPr>
-              <w:pStyle w:val="ListParagraph"/>
-              <w:ind w:left="0"/>
-              <w:jc w:val="right"/>
-            </w:pPr>
-            <w:r>
-              <w:t xml:space="preserve">Nombre del requerimiento </w:t>
-            </w:r>
-          </w:p>
-        </w:tc>
-        <w:tc>
-          <w:tcPr>
-            <w:tcW w:w="4243" w:type="dxa"/>
-            <w:tcBorders>
-              <w:top w:val="single" w:sz="4" w:space="0" w:color="auto"/>
-              <w:left w:val="single" w:sz="4" w:space="0" w:color="auto"/>
-              <w:bottom w:val="single" w:sz="4" w:space="0" w:color="auto"/>
-              <w:right w:val="single" w:sz="4" w:space="0" w:color="auto"/>
-            </w:tcBorders>
-          </w:tcPr>
-          <w:p>
-            <w:pPr>
-              <w:pStyle w:val="ListParagraph"/>
-              <w:ind w:left="0"/>
-            </w:pPr>
-            <w:r>
-              <w:t xml:space="preserve">Clasificación de usuarios </w:t>
-            </w:r>
-          </w:p>
-        </w:tc>
-      </w:tr>
-      <w:tr>
-        <w:tc>
-          <w:tcPr>
-            <w:tcW w:w="3175" w:type="dxa"/>
-            <w:tcBorders>
-              <w:top w:val="single" w:sz="4" w:space="0" w:color="auto"/>
-              <w:left w:val="single" w:sz="4" w:space="0" w:color="auto"/>
-              <w:bottom w:val="single" w:sz="4" w:space="0" w:color="auto"/>
-              <w:right w:val="single" w:sz="4" w:space="0" w:color="auto"/>
-            </w:tcBorders>
-            <w:shd w:val="clear" w:color="auto" w:fill="E7E6E6" w:themeFill="background2"/>
-            <w:hideMark/>
-          </w:tcPr>
-          <w:p>
-            <w:pPr>
-              <w:pStyle w:val="ListParagraph"/>
-              <w:ind w:left="0"/>
-              <w:jc w:val="right"/>
-            </w:pPr>
-            <w:r>
-              <w:lastRenderedPageBreak/>
               <w:t>Características</w:t>
             </w:r>
           </w:p>

</xml_diff>